<commit_message>
Epic 2 report minor changes
</commit_message>
<xml_diff>
--- a/ai_12/roman_kapustiak/Epic 2/epic_2_pactice_and_labs_1_2_report_roman_kapustiak.docx
+++ b/ai_12/roman_kapustiak/Epic 2/epic_2_pactice_and_labs_1_2_report_roman_kapustiak.docx
@@ -59,8 +59,12 @@
     </w:p>
     <w:p>
       <w:pPr>
-        <w:rPr>
-          <w:rFonts w:ascii="Times New Roman" w:eastAsia="Times New Roman" w:hAnsi="Times New Roman" w:cs="Times New Roman"/>
+        <w:jc w:val="center"/>
+        <w:rPr>
+          <w:rFonts w:ascii="Times New Roman" w:eastAsia="Times New Roman" w:hAnsi="Times New Roman" w:cs="Times New Roman"/>
+          <w:b/>
+          <w:sz w:val="40"/>
+          <w:szCs w:val="40"/>
         </w:rPr>
       </w:pPr>
       <w:r>
@@ -68,29 +72,22 @@
           <w:noProof/>
         </w:rPr>
         <w:drawing>
-          <wp:anchor distT="0" distB="0" distL="114300" distR="114300" simplePos="0" relativeHeight="251658240" behindDoc="0" locked="0" layoutInCell="1" hidden="0" allowOverlap="1" wp14:anchorId="315CF846" wp14:editId="315CF847">
-            <wp:simplePos x="0" y="0"/>
-            <wp:positionH relativeFrom="column">
-              <wp:posOffset>2442210</wp:posOffset>
-            </wp:positionH>
-            <wp:positionV relativeFrom="paragraph">
-              <wp:posOffset>196850</wp:posOffset>
-            </wp:positionV>
-            <wp:extent cx="1695450" cy="2087227"/>
+          <wp:inline distT="0" distB="0" distL="0" distR="0" wp14:anchorId="3E6CA33B" wp14:editId="29DE7154">
+            <wp:extent cx="2971800" cy="2819945"/>
             <wp:effectExtent l="0" t="0" r="0" b="0"/>
-            <wp:wrapNone/>
-            <wp:docPr id="4" name="image1.png"/>
-            <wp:cNvGraphicFramePr/>
+            <wp:docPr id="7" name="Picture 7"/>
+            <wp:cNvGraphicFramePr>
+              <a:graphicFrameLocks xmlns:a="http://schemas.openxmlformats.org/drawingml/2006/main" noChangeAspect="1"/>
+            </wp:cNvGraphicFramePr>
             <a:graphic xmlns:a="http://schemas.openxmlformats.org/drawingml/2006/main">
               <a:graphicData uri="http://schemas.openxmlformats.org/drawingml/2006/picture">
                 <pic:pic xmlns:pic="http://schemas.openxmlformats.org/drawingml/2006/picture">
                   <pic:nvPicPr>
-                    <pic:cNvPr id="0" name="image1.png"/>
-                    <pic:cNvPicPr preferRelativeResize="0"/>
+                    <pic:cNvPr id="1" name=""/>
+                    <pic:cNvPicPr/>
                   </pic:nvPicPr>
                   <pic:blipFill>
                     <a:blip r:embed="rId8"/>
-                    <a:srcRect/>
                     <a:stretch>
                       <a:fillRect/>
                     </a:stretch>
@@ -98,75 +95,18 @@
                   <pic:spPr>
                     <a:xfrm>
                       <a:off x="0" y="0"/>
-                      <a:ext cx="1695450" cy="2087227"/>
+                      <a:ext cx="2983694" cy="2831231"/>
                     </a:xfrm>
                     <a:prstGeom prst="rect">
                       <a:avLst/>
                     </a:prstGeom>
-                    <a:ln/>
                   </pic:spPr>
                 </pic:pic>
               </a:graphicData>
             </a:graphic>
-          </wp:anchor>
+          </wp:inline>
         </w:drawing>
       </w:r>
-    </w:p>
-    <w:p>
-      <w:pPr>
-        <w:ind w:right="560"/>
-        <w:rPr>
-          <w:rFonts w:ascii="Times New Roman" w:eastAsia="Times New Roman" w:hAnsi="Times New Roman" w:cs="Times New Roman"/>
-        </w:rPr>
-      </w:pPr>
-    </w:p>
-    <w:p>
-      <w:pPr>
-        <w:ind w:right="140"/>
-        <w:rPr>
-          <w:rFonts w:ascii="Times New Roman" w:eastAsia="Times New Roman" w:hAnsi="Times New Roman" w:cs="Times New Roman"/>
-        </w:rPr>
-      </w:pPr>
-    </w:p>
-    <w:p>
-      <w:pPr>
-        <w:rPr>
-          <w:rFonts w:ascii="Times New Roman" w:eastAsia="Times New Roman" w:hAnsi="Times New Roman" w:cs="Times New Roman"/>
-        </w:rPr>
-      </w:pPr>
-    </w:p>
-    <w:p>
-      <w:pPr>
-        <w:rPr>
-          <w:rFonts w:ascii="Times New Roman" w:eastAsia="Times New Roman" w:hAnsi="Times New Roman" w:cs="Times New Roman"/>
-        </w:rPr>
-      </w:pPr>
-    </w:p>
-    <w:p>
-      <w:pPr>
-        <w:rPr>
-          <w:rFonts w:ascii="Times New Roman" w:eastAsia="Times New Roman" w:hAnsi="Times New Roman" w:cs="Times New Roman"/>
-        </w:rPr>
-      </w:pPr>
-    </w:p>
-    <w:p>
-      <w:pPr>
-        <w:rPr>
-          <w:rFonts w:ascii="Times New Roman" w:eastAsia="Times New Roman" w:hAnsi="Times New Roman" w:cs="Times New Roman"/>
-        </w:rPr>
-      </w:pPr>
-    </w:p>
-    <w:p>
-      <w:pPr>
-        <w:spacing w:line="240" w:lineRule="auto"/>
-        <w:jc w:val="center"/>
-        <w:rPr>
-          <w:rFonts w:ascii="Times New Roman" w:eastAsia="Times New Roman" w:hAnsi="Times New Roman" w:cs="Times New Roman"/>
-          <w:b/>
-          <w:sz w:val="40"/>
-          <w:szCs w:val="40"/>
-        </w:rPr>
-      </w:pPr>
     </w:p>
     <w:p>
       <w:pPr>
@@ -230,16 +170,7 @@
           <w:szCs w:val="28"/>
         </w:rPr>
         <w:tab/>
-        <w:t xml:space="preserve">Лабораторних та практичних робіт № </w:t>
-      </w:r>
-      <w:r>
-        <w:rPr>
-          <w:rFonts w:ascii="Times New Roman" w:eastAsia="Times New Roman" w:hAnsi="Times New Roman" w:cs="Times New Roman"/>
-          <w:b/>
-          <w:sz w:val="28"/>
-          <w:szCs w:val="28"/>
-        </w:rPr>
-        <w:t>2</w:t>
+        <w:t>Лабораторних та практичних робіт</w:t>
       </w:r>
     </w:p>
     <w:p>
@@ -305,7 +236,26 @@
           <w:sz w:val="28"/>
           <w:szCs w:val="28"/>
         </w:rPr>
-        <w:t>Лінійні та розгалужені алгоритми. Умовні оператори. Константи, змінн</w:t>
+        <w:t>Лінійні та розгалужені алгоритми. Умовні оператори.</w:t>
+      </w:r>
+    </w:p>
+    <w:p>
+      <w:pPr>
+        <w:spacing w:line="240" w:lineRule="auto"/>
+        <w:jc w:val="center"/>
+        <w:rPr>
+          <w:rFonts w:ascii="Times New Roman" w:eastAsia="Times New Roman" w:hAnsi="Times New Roman" w:cs="Times New Roman"/>
+          <w:sz w:val="28"/>
+          <w:szCs w:val="28"/>
+        </w:rPr>
+      </w:pPr>
+      <w:r>
+        <w:rPr>
+          <w:rFonts w:ascii="Times New Roman" w:eastAsia="Times New Roman" w:hAnsi="Times New Roman" w:cs="Times New Roman"/>
+          <w:sz w:val="28"/>
+          <w:szCs w:val="28"/>
+        </w:rPr>
+        <w:t>Константи, змінн</w:t>
       </w:r>
       <w:r>
         <w:rPr>
@@ -421,23 +371,13 @@
           <w:szCs w:val="28"/>
         </w:rPr>
       </w:pPr>
-      <w:proofErr w:type="spellStart"/>
       <w:r>
         <w:rPr>
           <w:rFonts w:ascii="Times New Roman" w:eastAsia="Times New Roman" w:hAnsi="Times New Roman" w:cs="Times New Roman"/>
           <w:sz w:val="28"/>
           <w:szCs w:val="28"/>
         </w:rPr>
-        <w:t>Капустяк</w:t>
-      </w:r>
-      <w:proofErr w:type="spellEnd"/>
-      <w:r>
-        <w:rPr>
-          <w:rFonts w:ascii="Times New Roman" w:eastAsia="Times New Roman" w:hAnsi="Times New Roman" w:cs="Times New Roman"/>
-          <w:sz w:val="28"/>
-          <w:szCs w:val="28"/>
-        </w:rPr>
-        <w:t xml:space="preserve"> Роман</w:t>
+        <w:t>Капустяк Роман</w:t>
       </w:r>
     </w:p>
     <w:p>
@@ -868,7 +808,6 @@
         </w:rPr>
         <w:t xml:space="preserve"> </w:t>
       </w:r>
-      <w:proofErr w:type="spellStart"/>
       <w:r>
         <w:rPr>
           <w:rFonts w:ascii="Times New Roman" w:eastAsia="Times New Roman" w:hAnsi="Times New Roman" w:cs="Times New Roman"/>
@@ -877,31 +816,8 @@
           <w:szCs w:val="24"/>
           <w:lang w:val="en-US"/>
         </w:rPr>
-        <w:t>Ввід</w:t>
-      </w:r>
-      <w:proofErr w:type="spellEnd"/>
-      <w:r>
-        <w:rPr>
-          <w:rFonts w:ascii="Times New Roman" w:eastAsia="Times New Roman" w:hAnsi="Times New Roman" w:cs="Times New Roman"/>
-          <w:color w:val="000000"/>
-          <w:sz w:val="24"/>
-          <w:szCs w:val="24"/>
-          <w:lang w:val="en-US"/>
-        </w:rPr>
-        <w:t xml:space="preserve"> і </w:t>
-      </w:r>
-      <w:proofErr w:type="spellStart"/>
-      <w:r>
-        <w:rPr>
-          <w:rFonts w:ascii="Times New Roman" w:eastAsia="Times New Roman" w:hAnsi="Times New Roman" w:cs="Times New Roman"/>
-          <w:color w:val="000000"/>
-          <w:sz w:val="24"/>
-          <w:szCs w:val="24"/>
-          <w:lang w:val="en-US"/>
-        </w:rPr>
-        <w:t>вивід</w:t>
-      </w:r>
-      <w:proofErr w:type="spellEnd"/>
+        <w:t>Ввід і вивід</w:t>
+      </w:r>
       <w:r>
         <w:rPr>
           <w:rFonts w:ascii="Times New Roman" w:eastAsia="Times New Roman" w:hAnsi="Times New Roman" w:cs="Times New Roman"/>
@@ -2081,25 +1997,14 @@
         </w:rPr>
         <w:t xml:space="preserve"> </w:t>
       </w:r>
-      <w:proofErr w:type="spellStart"/>
-      <w:r>
-        <w:rPr>
-          <w:rFonts w:ascii="Times New Roman" w:eastAsia="Times New Roman" w:hAnsi="Times New Roman" w:cs="Times New Roman"/>
-          <w:color w:val="000000"/>
-          <w:sz w:val="24"/>
-          <w:szCs w:val="24"/>
-        </w:rPr>
-        <w:t>цілочисельними</w:t>
-      </w:r>
-      <w:proofErr w:type="spellEnd"/>
-      <w:r>
-        <w:rPr>
-          <w:rFonts w:ascii="Times New Roman" w:eastAsia="Times New Roman" w:hAnsi="Times New Roman" w:cs="Times New Roman"/>
-          <w:color w:val="000000"/>
-          <w:sz w:val="24"/>
-          <w:szCs w:val="24"/>
-        </w:rPr>
-        <w:t xml:space="preserve"> </w:t>
+      <w:r>
+        <w:rPr>
+          <w:rFonts w:ascii="Times New Roman" w:eastAsia="Times New Roman" w:hAnsi="Times New Roman" w:cs="Times New Roman"/>
+          <w:color w:val="000000"/>
+          <w:sz w:val="24"/>
+          <w:szCs w:val="24"/>
+        </w:rPr>
+        <w:t xml:space="preserve">цілочисельними </w:t>
       </w:r>
       <w:r>
         <w:rPr>
@@ -2364,7 +2269,6 @@
         </w:rPr>
         <w:t xml:space="preserve"> </w:t>
       </w:r>
-      <w:proofErr w:type="spellStart"/>
       <w:r>
         <w:rPr>
           <w:rFonts w:ascii="Times New Roman" w:eastAsia="Times New Roman" w:hAnsi="Times New Roman" w:cs="Times New Roman"/>
@@ -2373,31 +2277,8 @@
           <w:szCs w:val="24"/>
           <w:lang w:val="en-US"/>
         </w:rPr>
-        <w:t>Ввід</w:t>
-      </w:r>
-      <w:proofErr w:type="spellEnd"/>
-      <w:r>
-        <w:rPr>
-          <w:rFonts w:ascii="Times New Roman" w:eastAsia="Times New Roman" w:hAnsi="Times New Roman" w:cs="Times New Roman"/>
-          <w:color w:val="000000"/>
-          <w:sz w:val="24"/>
-          <w:szCs w:val="24"/>
-          <w:lang w:val="en-US"/>
-        </w:rPr>
-        <w:t xml:space="preserve"> і </w:t>
-      </w:r>
-      <w:proofErr w:type="spellStart"/>
-      <w:r>
-        <w:rPr>
-          <w:rFonts w:ascii="Times New Roman" w:eastAsia="Times New Roman" w:hAnsi="Times New Roman" w:cs="Times New Roman"/>
-          <w:color w:val="000000"/>
-          <w:sz w:val="24"/>
-          <w:szCs w:val="24"/>
-          <w:lang w:val="en-US"/>
-        </w:rPr>
-        <w:t>вивід</w:t>
-      </w:r>
-      <w:proofErr w:type="spellEnd"/>
+        <w:t>Ввід і вивід</w:t>
+      </w:r>
       <w:r>
         <w:rPr>
           <w:rFonts w:ascii="Times New Roman" w:eastAsia="Times New Roman" w:hAnsi="Times New Roman" w:cs="Times New Roman"/>
@@ -2604,9 +2485,17 @@
           <w:szCs w:val="24"/>
           <w:lang w:val="en-US"/>
         </w:rPr>
-        <w:t xml:space="preserve"> </w:t>
-      </w:r>
-      <w:proofErr w:type="spellStart"/>
+        <w:t xml:space="preserve"> cin </w:t>
+      </w:r>
+      <w:r>
+        <w:rPr>
+          <w:rFonts w:ascii="Times New Roman" w:eastAsia="Times New Roman" w:hAnsi="Times New Roman" w:cs="Times New Roman"/>
+          <w:color w:val="000000"/>
+          <w:sz w:val="24"/>
+          <w:szCs w:val="24"/>
+        </w:rPr>
+        <w:t>і</w:t>
+      </w:r>
       <w:r>
         <w:rPr>
           <w:rFonts w:ascii="Times New Roman" w:eastAsia="Times New Roman" w:hAnsi="Times New Roman" w:cs="Times New Roman"/>
@@ -2615,50 +2504,8 @@
           <w:szCs w:val="24"/>
           <w:lang w:val="en-US"/>
         </w:rPr>
-        <w:t>cin</w:t>
-      </w:r>
-      <w:proofErr w:type="spellEnd"/>
-      <w:r>
-        <w:rPr>
-          <w:rFonts w:ascii="Times New Roman" w:eastAsia="Times New Roman" w:hAnsi="Times New Roman" w:cs="Times New Roman"/>
-          <w:color w:val="000000"/>
-          <w:sz w:val="24"/>
-          <w:szCs w:val="24"/>
-          <w:lang w:val="en-US"/>
-        </w:rPr>
-        <w:t xml:space="preserve"> </w:t>
-      </w:r>
-      <w:r>
-        <w:rPr>
-          <w:rFonts w:ascii="Times New Roman" w:eastAsia="Times New Roman" w:hAnsi="Times New Roman" w:cs="Times New Roman"/>
-          <w:color w:val="000000"/>
-          <w:sz w:val="24"/>
-          <w:szCs w:val="24"/>
-        </w:rPr>
-        <w:t>і</w:t>
-      </w:r>
-      <w:r>
-        <w:rPr>
-          <w:rFonts w:ascii="Times New Roman" w:eastAsia="Times New Roman" w:hAnsi="Times New Roman" w:cs="Times New Roman"/>
-          <w:color w:val="000000"/>
-          <w:sz w:val="24"/>
-          <w:szCs w:val="24"/>
-          <w:lang w:val="en-US"/>
-        </w:rPr>
-        <w:t xml:space="preserve"> </w:t>
-      </w:r>
-      <w:proofErr w:type="spellStart"/>
-      <w:r>
-        <w:rPr>
-          <w:rFonts w:ascii="Times New Roman" w:eastAsia="Times New Roman" w:hAnsi="Times New Roman" w:cs="Times New Roman"/>
-          <w:color w:val="000000"/>
-          <w:sz w:val="24"/>
-          <w:szCs w:val="24"/>
-          <w:lang w:val="en-US"/>
-        </w:rPr>
-        <w:t>cout</w:t>
-      </w:r>
-      <w:proofErr w:type="spellEnd"/>
+        <w:t xml:space="preserve"> cout</w:t>
+      </w:r>
       <w:r>
         <w:rPr>
           <w:rFonts w:ascii="Times New Roman" w:eastAsia="Times New Roman" w:hAnsi="Times New Roman" w:cs="Times New Roman"/>
@@ -4246,47 +4093,7 @@
           <w:sz w:val="24"/>
           <w:szCs w:val="24"/>
         </w:rPr>
-        <w:t>при різних дійсних типах початкових даних (</w:t>
-      </w:r>
-      <w:proofErr w:type="spellStart"/>
-      <w:r>
-        <w:rPr>
-          <w:rFonts w:ascii="Times New Roman" w:eastAsia="Times New Roman" w:hAnsi="Times New Roman" w:cs="Times New Roman"/>
-          <w:color w:val="000000"/>
-          <w:sz w:val="24"/>
-          <w:szCs w:val="24"/>
-        </w:rPr>
-        <w:t>float</w:t>
-      </w:r>
-      <w:proofErr w:type="spellEnd"/>
-      <w:r>
-        <w:rPr>
-          <w:rFonts w:ascii="Times New Roman" w:eastAsia="Times New Roman" w:hAnsi="Times New Roman" w:cs="Times New Roman"/>
-          <w:color w:val="000000"/>
-          <w:sz w:val="24"/>
-          <w:szCs w:val="24"/>
-        </w:rPr>
-        <w:t xml:space="preserve"> й </w:t>
-      </w:r>
-      <w:proofErr w:type="spellStart"/>
-      <w:r>
-        <w:rPr>
-          <w:rFonts w:ascii="Times New Roman" w:eastAsia="Times New Roman" w:hAnsi="Times New Roman" w:cs="Times New Roman"/>
-          <w:color w:val="000000"/>
-          <w:sz w:val="24"/>
-          <w:szCs w:val="24"/>
-        </w:rPr>
-        <w:t>double</w:t>
-      </w:r>
-      <w:proofErr w:type="spellEnd"/>
-      <w:r>
-        <w:rPr>
-          <w:rFonts w:ascii="Times New Roman" w:eastAsia="Times New Roman" w:hAnsi="Times New Roman" w:cs="Times New Roman"/>
-          <w:color w:val="000000"/>
-          <w:sz w:val="24"/>
-          <w:szCs w:val="24"/>
-        </w:rPr>
-        <w:t>).</w:t>
+        <w:t>при різних дійсних типах початкових даних (float й double).</w:t>
       </w:r>
     </w:p>
     <w:p>
@@ -4518,25 +4325,7 @@
           <w:sz w:val="24"/>
           <w:szCs w:val="24"/>
         </w:rPr>
-        <w:t xml:space="preserve">VNS </w:t>
-      </w:r>
-      <w:proofErr w:type="spellStart"/>
-      <w:r>
-        <w:rPr>
-          <w:rFonts w:ascii="Times New Roman" w:eastAsia="Times New Roman" w:hAnsi="Times New Roman" w:cs="Times New Roman"/>
-          <w:sz w:val="24"/>
-          <w:szCs w:val="24"/>
-        </w:rPr>
-        <w:t>Lab</w:t>
-      </w:r>
-      <w:proofErr w:type="spellEnd"/>
-      <w:r>
-        <w:rPr>
-          <w:rFonts w:ascii="Times New Roman" w:eastAsia="Times New Roman" w:hAnsi="Times New Roman" w:cs="Times New Roman"/>
-          <w:sz w:val="24"/>
-          <w:szCs w:val="24"/>
-        </w:rPr>
-        <w:t xml:space="preserve"> 2</w:t>
+        <w:t>VNS Lab 2</w:t>
       </w:r>
     </w:p>
     <w:p>
@@ -4745,7 +4534,6 @@
         </w:rPr>
         <w:t xml:space="preserve">4 </w:t>
       </w:r>
-      <w:proofErr w:type="spellStart"/>
       <w:r>
         <w:rPr>
           <w:rFonts w:ascii="Times New Roman" w:eastAsia="Times New Roman" w:hAnsi="Times New Roman" w:cs="Times New Roman"/>
@@ -4753,17 +4541,7 @@
           <w:szCs w:val="24"/>
           <w:lang w:val="en-US"/>
         </w:rPr>
-        <w:t>Algotester</w:t>
-      </w:r>
-      <w:proofErr w:type="spellEnd"/>
-      <w:r>
-        <w:rPr>
-          <w:rFonts w:ascii="Times New Roman" w:eastAsia="Times New Roman" w:hAnsi="Times New Roman" w:cs="Times New Roman"/>
-          <w:sz w:val="24"/>
-          <w:szCs w:val="24"/>
-          <w:lang w:val="en-US"/>
-        </w:rPr>
-        <w:t xml:space="preserve"> Lab 1</w:t>
+        <w:t>Algotester Lab 1</w:t>
       </w:r>
     </w:p>
     <w:p>
@@ -4850,25 +4628,7 @@
           <w:sz w:val="24"/>
           <w:szCs w:val="24"/>
         </w:rPr>
-        <w:t xml:space="preserve">Персонажу по одному дають сторони 5 </w:t>
-      </w:r>
-      <w:proofErr w:type="spellStart"/>
-      <w:r>
-        <w:rPr>
-          <w:rFonts w:ascii="Times New Roman" w:eastAsia="Times New Roman" w:hAnsi="Times New Roman" w:cs="Times New Roman"/>
-          <w:sz w:val="24"/>
-          <w:szCs w:val="24"/>
-        </w:rPr>
-        <w:t>кубiв</w:t>
-      </w:r>
-      <w:proofErr w:type="spellEnd"/>
-      <w:r>
-        <w:rPr>
-          <w:rFonts w:ascii="Times New Roman" w:eastAsia="Times New Roman" w:hAnsi="Times New Roman" w:cs="Times New Roman"/>
-          <w:sz w:val="24"/>
-          <w:szCs w:val="24"/>
-        </w:rPr>
-        <w:t xml:space="preserve"> a</w:t>
+        <w:t>Персонажу по одному дають сторони 5 кубiв a</w:t>
       </w:r>
       <w:r>
         <w:rPr>
@@ -4902,43 +4662,7 @@
           <w:sz w:val="24"/>
           <w:szCs w:val="24"/>
         </w:rPr>
-        <w:t xml:space="preserve">, з яких </w:t>
-      </w:r>
-      <w:proofErr w:type="spellStart"/>
-      <w:r>
-        <w:rPr>
-          <w:rFonts w:ascii="Times New Roman" w:eastAsia="Times New Roman" w:hAnsi="Times New Roman" w:cs="Times New Roman"/>
-          <w:sz w:val="24"/>
-          <w:szCs w:val="24"/>
-        </w:rPr>
-        <w:t>вiн</w:t>
-      </w:r>
-      <w:proofErr w:type="spellEnd"/>
-      <w:r>
-        <w:rPr>
-          <w:rFonts w:ascii="Times New Roman" w:eastAsia="Times New Roman" w:hAnsi="Times New Roman" w:cs="Times New Roman"/>
-          <w:sz w:val="24"/>
-          <w:szCs w:val="24"/>
-        </w:rPr>
-        <w:t xml:space="preserve"> будує </w:t>
-      </w:r>
-      <w:proofErr w:type="spellStart"/>
-      <w:r>
-        <w:rPr>
-          <w:rFonts w:ascii="Times New Roman" w:eastAsia="Times New Roman" w:hAnsi="Times New Roman" w:cs="Times New Roman"/>
-          <w:sz w:val="24"/>
-          <w:szCs w:val="24"/>
-        </w:rPr>
-        <w:t>пiрамiду</w:t>
-      </w:r>
-      <w:proofErr w:type="spellEnd"/>
-      <w:r>
-        <w:rPr>
-          <w:rFonts w:ascii="Times New Roman" w:eastAsia="Times New Roman" w:hAnsi="Times New Roman" w:cs="Times New Roman"/>
-          <w:sz w:val="24"/>
-          <w:szCs w:val="24"/>
-        </w:rPr>
-        <w:t>.</w:t>
+        <w:t>, з яких вiн будує пiрамiду.</w:t>
       </w:r>
     </w:p>
     <w:p>
@@ -4957,25 +4681,7 @@
           <w:sz w:val="24"/>
           <w:szCs w:val="24"/>
         </w:rPr>
-        <w:t xml:space="preserve">Коли </w:t>
-      </w:r>
-      <w:proofErr w:type="spellStart"/>
-      <w:r>
-        <w:rPr>
-          <w:rFonts w:ascii="Times New Roman" w:eastAsia="Times New Roman" w:hAnsi="Times New Roman" w:cs="Times New Roman"/>
-          <w:sz w:val="24"/>
-          <w:szCs w:val="24"/>
-        </w:rPr>
-        <w:t>вiн</w:t>
-      </w:r>
-      <w:proofErr w:type="spellEnd"/>
-      <w:r>
-        <w:rPr>
-          <w:rFonts w:ascii="Times New Roman" w:eastAsia="Times New Roman" w:hAnsi="Times New Roman" w:cs="Times New Roman"/>
-          <w:sz w:val="24"/>
-          <w:szCs w:val="24"/>
-        </w:rPr>
-        <w:t xml:space="preserve"> отримує куб з ребром a</w:t>
+        <w:t>Коли вiн отримує куб з ребром a</w:t>
       </w:r>
       <w:r>
         <w:rPr>
@@ -5009,54 +4715,8 @@
           <w:sz w:val="24"/>
           <w:szCs w:val="24"/>
         </w:rPr>
-        <w:t xml:space="preserve"> - </w:t>
-      </w:r>
-      <w:proofErr w:type="spellStart"/>
-      <w:r>
-        <w:rPr>
-          <w:rFonts w:ascii="Times New Roman" w:eastAsia="Times New Roman" w:hAnsi="Times New Roman" w:cs="Times New Roman"/>
-          <w:sz w:val="24"/>
-          <w:szCs w:val="24"/>
-        </w:rPr>
-        <w:t>вiн</w:t>
-      </w:r>
-      <w:proofErr w:type="spellEnd"/>
-      <w:r>
-        <w:rPr>
-          <w:rFonts w:ascii="Times New Roman" w:eastAsia="Times New Roman" w:hAnsi="Times New Roman" w:cs="Times New Roman"/>
-          <w:sz w:val="24"/>
-          <w:szCs w:val="24"/>
-        </w:rPr>
-        <w:t xml:space="preserve"> його ставить на </w:t>
-      </w:r>
-      <w:proofErr w:type="spellStart"/>
-      <w:r>
-        <w:rPr>
-          <w:rFonts w:ascii="Times New Roman" w:eastAsia="Times New Roman" w:hAnsi="Times New Roman" w:cs="Times New Roman"/>
-          <w:sz w:val="24"/>
-          <w:szCs w:val="24"/>
-        </w:rPr>
-        <w:t>iснуючий</w:t>
-      </w:r>
-      <w:proofErr w:type="spellEnd"/>
-      <w:r>
-        <w:rPr>
-          <w:rFonts w:ascii="Times New Roman" w:eastAsia="Times New Roman" w:hAnsi="Times New Roman" w:cs="Times New Roman"/>
-          <w:sz w:val="24"/>
-          <w:szCs w:val="24"/>
-        </w:rPr>
-        <w:t xml:space="preserve">, перший ставить на </w:t>
-      </w:r>
-      <w:proofErr w:type="spellStart"/>
-      <w:r>
-        <w:rPr>
-          <w:rFonts w:ascii="Times New Roman" w:eastAsia="Times New Roman" w:hAnsi="Times New Roman" w:cs="Times New Roman"/>
-          <w:sz w:val="24"/>
-          <w:szCs w:val="24"/>
-        </w:rPr>
-        <w:t>пiдлогу</w:t>
-      </w:r>
-      <w:proofErr w:type="spellEnd"/>
+        <w:t xml:space="preserve"> - вiн його ставить на iснуючий, перший ставить на пiдлогу</w:t>
+      </w:r>
       <w:r>
         <w:rPr>
           <w:rFonts w:ascii="Times New Roman" w:eastAsia="Times New Roman" w:hAnsi="Times New Roman" w:cs="Times New Roman"/>
@@ -5087,36 +4747,8 @@
           <w:sz w:val="24"/>
           <w:szCs w:val="24"/>
         </w:rPr>
-        <w:t xml:space="preserve">Якщо в якийсь момент об’єм куба у </w:t>
-      </w:r>
-      <w:proofErr w:type="spellStart"/>
-      <w:r>
-        <w:rPr>
-          <w:rFonts w:ascii="Times New Roman" w:eastAsia="Times New Roman" w:hAnsi="Times New Roman" w:cs="Times New Roman"/>
-          <w:sz w:val="24"/>
-          <w:szCs w:val="24"/>
-        </w:rPr>
-        <w:t>руцi</w:t>
-      </w:r>
-      <w:proofErr w:type="spellEnd"/>
-      <w:r>
-        <w:rPr>
-          <w:rFonts w:ascii="Times New Roman" w:eastAsia="Times New Roman" w:hAnsi="Times New Roman" w:cs="Times New Roman"/>
-          <w:sz w:val="24"/>
-          <w:szCs w:val="24"/>
-        </w:rPr>
-        <w:t xml:space="preserve"> (який будуть ставити) буде </w:t>
-      </w:r>
-      <w:proofErr w:type="spellStart"/>
-      <w:r>
-        <w:rPr>
-          <w:rFonts w:ascii="Times New Roman" w:eastAsia="Times New Roman" w:hAnsi="Times New Roman" w:cs="Times New Roman"/>
-          <w:sz w:val="24"/>
-          <w:szCs w:val="24"/>
-        </w:rPr>
-        <w:t>бiльший</w:t>
-      </w:r>
-      <w:proofErr w:type="spellEnd"/>
+        <w:t>Якщо в якийсь момент об’єм куба у руцi (який будуть ставити) буде бiльший нiж у куба</w:t>
+      </w:r>
       <w:r>
         <w:rPr>
           <w:rFonts w:ascii="Times New Roman" w:eastAsia="Times New Roman" w:hAnsi="Times New Roman" w:cs="Times New Roman"/>
@@ -5125,23 +4757,13 @@
         </w:rPr>
         <w:t xml:space="preserve"> </w:t>
       </w:r>
-      <w:proofErr w:type="spellStart"/>
-      <w:r>
-        <w:rPr>
-          <w:rFonts w:ascii="Times New Roman" w:eastAsia="Times New Roman" w:hAnsi="Times New Roman" w:cs="Times New Roman"/>
-          <w:sz w:val="24"/>
-          <w:szCs w:val="24"/>
-        </w:rPr>
-        <w:t>нiж</w:t>
-      </w:r>
-      <w:proofErr w:type="spellEnd"/>
-      <w:r>
-        <w:rPr>
-          <w:rFonts w:ascii="Times New Roman" w:eastAsia="Times New Roman" w:hAnsi="Times New Roman" w:cs="Times New Roman"/>
-          <w:sz w:val="24"/>
-          <w:szCs w:val="24"/>
-        </w:rPr>
-        <w:t xml:space="preserve"> у куба</w:t>
+      <w:r>
+        <w:rPr>
+          <w:rFonts w:ascii="Times New Roman" w:eastAsia="Times New Roman" w:hAnsi="Times New Roman" w:cs="Times New Roman"/>
+          <w:sz w:val="24"/>
+          <w:szCs w:val="24"/>
+        </w:rPr>
+        <w:t>на вершинi пiрамiди - персонаж програє i гра закiнчується. Розмiр усiх наступних кубiв пiсля</w:t>
       </w:r>
       <w:r>
         <w:rPr>
@@ -5157,18 +4779,8 @@
           <w:sz w:val="24"/>
           <w:szCs w:val="24"/>
         </w:rPr>
-        <w:t xml:space="preserve">на </w:t>
-      </w:r>
-      <w:proofErr w:type="spellStart"/>
-      <w:r>
-        <w:rPr>
-          <w:rFonts w:ascii="Times New Roman" w:eastAsia="Times New Roman" w:hAnsi="Times New Roman" w:cs="Times New Roman"/>
-          <w:sz w:val="24"/>
-          <w:szCs w:val="24"/>
-        </w:rPr>
-        <w:t>вершинi</w:t>
-      </w:r>
-      <w:proofErr w:type="spellEnd"/>
+        <w:t>програшу не враховується.</w:t>
+      </w:r>
       <w:r>
         <w:rPr>
           <w:rFonts w:ascii="Times New Roman" w:eastAsia="Times New Roman" w:hAnsi="Times New Roman" w:cs="Times New Roman"/>
@@ -5177,52 +4789,82 @@
         </w:rPr>
         <w:t xml:space="preserve"> </w:t>
       </w:r>
-      <w:proofErr w:type="spellStart"/>
-      <w:r>
-        <w:rPr>
-          <w:rFonts w:ascii="Times New Roman" w:eastAsia="Times New Roman" w:hAnsi="Times New Roman" w:cs="Times New Roman"/>
-          <w:sz w:val="24"/>
-          <w:szCs w:val="24"/>
-        </w:rPr>
-        <w:t>пiрамiди</w:t>
-      </w:r>
-      <w:proofErr w:type="spellEnd"/>
-      <w:r>
-        <w:rPr>
-          <w:rFonts w:ascii="Times New Roman" w:eastAsia="Times New Roman" w:hAnsi="Times New Roman" w:cs="Times New Roman"/>
-          <w:sz w:val="24"/>
-          <w:szCs w:val="24"/>
-        </w:rPr>
-        <w:t xml:space="preserve"> - персонаж програє i гра </w:t>
-      </w:r>
-      <w:proofErr w:type="spellStart"/>
-      <w:r>
-        <w:rPr>
-          <w:rFonts w:ascii="Times New Roman" w:eastAsia="Times New Roman" w:hAnsi="Times New Roman" w:cs="Times New Roman"/>
-          <w:sz w:val="24"/>
-          <w:szCs w:val="24"/>
-        </w:rPr>
-        <w:t>закiнчується</w:t>
-      </w:r>
-      <w:proofErr w:type="spellEnd"/>
-      <w:r>
-        <w:rPr>
-          <w:rFonts w:ascii="Times New Roman" w:eastAsia="Times New Roman" w:hAnsi="Times New Roman" w:cs="Times New Roman"/>
-          <w:sz w:val="24"/>
-          <w:szCs w:val="24"/>
-        </w:rPr>
-        <w:t xml:space="preserve">. </w:t>
-      </w:r>
-      <w:proofErr w:type="spellStart"/>
-      <w:r>
-        <w:rPr>
-          <w:rFonts w:ascii="Times New Roman" w:eastAsia="Times New Roman" w:hAnsi="Times New Roman" w:cs="Times New Roman"/>
-          <w:sz w:val="24"/>
-          <w:szCs w:val="24"/>
-        </w:rPr>
-        <w:t>Розмiр</w:t>
-      </w:r>
-      <w:proofErr w:type="spellEnd"/>
+      <w:r>
+        <w:rPr>
+          <w:rFonts w:ascii="Times New Roman" w:eastAsia="Times New Roman" w:hAnsi="Times New Roman" w:cs="Times New Roman"/>
+          <w:sz w:val="24"/>
+          <w:szCs w:val="24"/>
+        </w:rPr>
+        <w:t>Тобто якщо a</w:t>
+      </w:r>
+      <w:r>
+        <w:rPr>
+          <w:rFonts w:ascii="Times New Roman" w:eastAsia="Times New Roman" w:hAnsi="Times New Roman" w:cs="Times New Roman"/>
+          <w:sz w:val="24"/>
+          <w:szCs w:val="24"/>
+          <w:lang w:val="en-US"/>
+        </w:rPr>
+        <w:t>(</w:t>
+      </w:r>
+      <w:r>
+        <w:rPr>
+          <w:rFonts w:ascii="Times New Roman" w:eastAsia="Times New Roman" w:hAnsi="Times New Roman" w:cs="Times New Roman"/>
+          <w:sz w:val="24"/>
+          <w:szCs w:val="24"/>
+        </w:rPr>
+        <w:t>i−1</w:t>
+      </w:r>
+      <w:r>
+        <w:rPr>
+          <w:rFonts w:ascii="Times New Roman" w:eastAsia="Times New Roman" w:hAnsi="Times New Roman" w:cs="Times New Roman"/>
+          <w:sz w:val="24"/>
+          <w:szCs w:val="24"/>
+          <w:lang w:val="en-US"/>
+        </w:rPr>
+        <w:t>)</w:t>
+      </w:r>
+      <w:r>
+        <w:rPr>
+          <w:rFonts w:ascii="Times New Roman" w:eastAsia="Times New Roman" w:hAnsi="Times New Roman" w:cs="Times New Roman"/>
+          <w:sz w:val="24"/>
+          <w:szCs w:val="24"/>
+        </w:rPr>
+        <w:t xml:space="preserve"> &lt; a</w:t>
+      </w:r>
+      <w:r>
+        <w:rPr>
+          <w:rFonts w:ascii="Times New Roman" w:eastAsia="Times New Roman" w:hAnsi="Times New Roman" w:cs="Times New Roman"/>
+          <w:sz w:val="24"/>
+          <w:szCs w:val="24"/>
+          <w:lang w:val="en-US"/>
+        </w:rPr>
+        <w:t>(</w:t>
+      </w:r>
+      <w:r>
+        <w:rPr>
+          <w:rFonts w:ascii="Times New Roman" w:eastAsia="Times New Roman" w:hAnsi="Times New Roman" w:cs="Times New Roman"/>
+          <w:sz w:val="24"/>
+          <w:szCs w:val="24"/>
+        </w:rPr>
+        <w:t>i</w:t>
+      </w:r>
+      <w:r>
+        <w:rPr>
+          <w:rFonts w:ascii="Times New Roman" w:eastAsia="Times New Roman" w:hAnsi="Times New Roman" w:cs="Times New Roman"/>
+          <w:sz w:val="24"/>
+          <w:szCs w:val="24"/>
+          <w:lang w:val="en-US"/>
+        </w:rPr>
+        <w:t>)</w:t>
+      </w:r>
+      <w:r>
+        <w:rPr>
+          <w:rFonts w:ascii="Times New Roman" w:eastAsia="Times New Roman" w:hAnsi="Times New Roman" w:cs="Times New Roman"/>
+          <w:sz w:val="24"/>
+          <w:szCs w:val="24"/>
+        </w:rPr>
+        <w:t xml:space="preserve"> - це програш.</w:t>
+      </w:r>
       <w:r>
         <w:rPr>
           <w:rFonts w:ascii="Times New Roman" w:eastAsia="Times New Roman" w:hAnsi="Times New Roman" w:cs="Times New Roman"/>
@@ -5231,160 +4873,6 @@
         </w:rPr>
         <w:t xml:space="preserve"> </w:t>
       </w:r>
-      <w:proofErr w:type="spellStart"/>
-      <w:r>
-        <w:rPr>
-          <w:rFonts w:ascii="Times New Roman" w:eastAsia="Times New Roman" w:hAnsi="Times New Roman" w:cs="Times New Roman"/>
-          <w:sz w:val="24"/>
-          <w:szCs w:val="24"/>
-        </w:rPr>
-        <w:t>усiх</w:t>
-      </w:r>
-      <w:proofErr w:type="spellEnd"/>
-      <w:r>
-        <w:rPr>
-          <w:rFonts w:ascii="Times New Roman" w:eastAsia="Times New Roman" w:hAnsi="Times New Roman" w:cs="Times New Roman"/>
-          <w:sz w:val="24"/>
-          <w:szCs w:val="24"/>
-        </w:rPr>
-        <w:t xml:space="preserve"> наступних </w:t>
-      </w:r>
-      <w:proofErr w:type="spellStart"/>
-      <w:r>
-        <w:rPr>
-          <w:rFonts w:ascii="Times New Roman" w:eastAsia="Times New Roman" w:hAnsi="Times New Roman" w:cs="Times New Roman"/>
-          <w:sz w:val="24"/>
-          <w:szCs w:val="24"/>
-        </w:rPr>
-        <w:t>кубiв</w:t>
-      </w:r>
-      <w:proofErr w:type="spellEnd"/>
-      <w:r>
-        <w:rPr>
-          <w:rFonts w:ascii="Times New Roman" w:eastAsia="Times New Roman" w:hAnsi="Times New Roman" w:cs="Times New Roman"/>
-          <w:sz w:val="24"/>
-          <w:szCs w:val="24"/>
-        </w:rPr>
-        <w:t xml:space="preserve"> </w:t>
-      </w:r>
-      <w:proofErr w:type="spellStart"/>
-      <w:r>
-        <w:rPr>
-          <w:rFonts w:ascii="Times New Roman" w:eastAsia="Times New Roman" w:hAnsi="Times New Roman" w:cs="Times New Roman"/>
-          <w:sz w:val="24"/>
-          <w:szCs w:val="24"/>
-        </w:rPr>
-        <w:t>пiсля</w:t>
-      </w:r>
-      <w:proofErr w:type="spellEnd"/>
-      <w:r>
-        <w:rPr>
-          <w:rFonts w:ascii="Times New Roman" w:eastAsia="Times New Roman" w:hAnsi="Times New Roman" w:cs="Times New Roman"/>
-          <w:sz w:val="24"/>
-          <w:szCs w:val="24"/>
-        </w:rPr>
-        <w:t xml:space="preserve"> </w:t>
-      </w:r>
-      <w:r>
-        <w:rPr>
-          <w:rFonts w:ascii="Times New Roman" w:eastAsia="Times New Roman" w:hAnsi="Times New Roman" w:cs="Times New Roman"/>
-          <w:sz w:val="24"/>
-          <w:szCs w:val="24"/>
-        </w:rPr>
-        <w:t>програшу не враховується.</w:t>
-      </w:r>
-      <w:r>
-        <w:rPr>
-          <w:rFonts w:ascii="Times New Roman" w:eastAsia="Times New Roman" w:hAnsi="Times New Roman" w:cs="Times New Roman"/>
-          <w:sz w:val="24"/>
-          <w:szCs w:val="24"/>
-        </w:rPr>
-        <w:t xml:space="preserve"> </w:t>
-      </w:r>
-      <w:r>
-        <w:rPr>
-          <w:rFonts w:ascii="Times New Roman" w:eastAsia="Times New Roman" w:hAnsi="Times New Roman" w:cs="Times New Roman"/>
-          <w:sz w:val="24"/>
-          <w:szCs w:val="24"/>
-        </w:rPr>
-        <w:t>Тобто якщо a</w:t>
-      </w:r>
-      <w:r>
-        <w:rPr>
-          <w:rFonts w:ascii="Times New Roman" w:eastAsia="Times New Roman" w:hAnsi="Times New Roman" w:cs="Times New Roman"/>
-          <w:sz w:val="24"/>
-          <w:szCs w:val="24"/>
-          <w:lang w:val="en-US"/>
-        </w:rPr>
-        <w:t>(</w:t>
-      </w:r>
-      <w:r>
-        <w:rPr>
-          <w:rFonts w:ascii="Times New Roman" w:eastAsia="Times New Roman" w:hAnsi="Times New Roman" w:cs="Times New Roman"/>
-          <w:sz w:val="24"/>
-          <w:szCs w:val="24"/>
-        </w:rPr>
-        <w:t>i−1</w:t>
-      </w:r>
-      <w:r>
-        <w:rPr>
-          <w:rFonts w:ascii="Times New Roman" w:eastAsia="Times New Roman" w:hAnsi="Times New Roman" w:cs="Times New Roman"/>
-          <w:sz w:val="24"/>
-          <w:szCs w:val="24"/>
-          <w:lang w:val="en-US"/>
-        </w:rPr>
-        <w:t>)</w:t>
-      </w:r>
-      <w:r>
-        <w:rPr>
-          <w:rFonts w:ascii="Times New Roman" w:eastAsia="Times New Roman" w:hAnsi="Times New Roman" w:cs="Times New Roman"/>
-          <w:sz w:val="24"/>
-          <w:szCs w:val="24"/>
-        </w:rPr>
-        <w:t xml:space="preserve"> &lt; a</w:t>
-      </w:r>
-      <w:r>
-        <w:rPr>
-          <w:rFonts w:ascii="Times New Roman" w:eastAsia="Times New Roman" w:hAnsi="Times New Roman" w:cs="Times New Roman"/>
-          <w:sz w:val="24"/>
-          <w:szCs w:val="24"/>
-          <w:lang w:val="en-US"/>
-        </w:rPr>
-        <w:t>(</w:t>
-      </w:r>
-      <w:r>
-        <w:rPr>
-          <w:rFonts w:ascii="Times New Roman" w:eastAsia="Times New Roman" w:hAnsi="Times New Roman" w:cs="Times New Roman"/>
-          <w:sz w:val="24"/>
-          <w:szCs w:val="24"/>
-        </w:rPr>
-        <w:t>i</w:t>
-      </w:r>
-      <w:r>
-        <w:rPr>
-          <w:rFonts w:ascii="Times New Roman" w:eastAsia="Times New Roman" w:hAnsi="Times New Roman" w:cs="Times New Roman"/>
-          <w:sz w:val="24"/>
-          <w:szCs w:val="24"/>
-          <w:lang w:val="en-US"/>
-        </w:rPr>
-        <w:t>)</w:t>
-      </w:r>
-      <w:r>
-        <w:rPr>
-          <w:rFonts w:ascii="Times New Roman" w:eastAsia="Times New Roman" w:hAnsi="Times New Roman" w:cs="Times New Roman"/>
-          <w:sz w:val="24"/>
-          <w:szCs w:val="24"/>
-        </w:rPr>
-        <w:t xml:space="preserve"> - це програш.</w:t>
-      </w:r>
-      <w:r>
-        <w:rPr>
-          <w:rFonts w:ascii="Times New Roman" w:eastAsia="Times New Roman" w:hAnsi="Times New Roman" w:cs="Times New Roman"/>
-          <w:sz w:val="24"/>
-          <w:szCs w:val="24"/>
-        </w:rPr>
-        <w:t xml:space="preserve"> </w:t>
-      </w:r>
       <w:r>
         <w:rPr>
           <w:rFonts w:ascii="Times New Roman" w:eastAsia="Times New Roman" w:hAnsi="Times New Roman" w:cs="Times New Roman"/>
@@ -5399,25 +4887,7 @@
           <w:sz w:val="24"/>
           <w:szCs w:val="24"/>
         </w:rPr>
-        <w:t xml:space="preserve">авдання - сказати як </w:t>
-      </w:r>
-      <w:proofErr w:type="spellStart"/>
-      <w:r>
-        <w:rPr>
-          <w:rFonts w:ascii="Times New Roman" w:eastAsia="Times New Roman" w:hAnsi="Times New Roman" w:cs="Times New Roman"/>
-          <w:sz w:val="24"/>
-          <w:szCs w:val="24"/>
-        </w:rPr>
-        <w:t>закiнчиться</w:t>
-      </w:r>
-      <w:proofErr w:type="spellEnd"/>
-      <w:r>
-        <w:rPr>
-          <w:rFonts w:ascii="Times New Roman" w:eastAsia="Times New Roman" w:hAnsi="Times New Roman" w:cs="Times New Roman"/>
-          <w:sz w:val="24"/>
-          <w:szCs w:val="24"/>
-        </w:rPr>
-        <w:t xml:space="preserve"> гра.</w:t>
+        <w:t>авдання - сказати як закiнчиться гра.</w:t>
       </w:r>
     </w:p>
     <w:p>
@@ -5460,41 +4930,13 @@
           <w:szCs w:val="24"/>
         </w:rPr>
       </w:pPr>
-      <w:proofErr w:type="spellStart"/>
-      <w:r>
-        <w:rPr>
-          <w:rFonts w:ascii="Times New Roman" w:eastAsia="Times New Roman" w:hAnsi="Times New Roman" w:cs="Times New Roman"/>
-          <w:sz w:val="24"/>
-          <w:szCs w:val="24"/>
-        </w:rPr>
-        <w:t>Вхiднi</w:t>
-      </w:r>
-      <w:proofErr w:type="spellEnd"/>
-      <w:r>
-        <w:rPr>
-          <w:rFonts w:ascii="Times New Roman" w:eastAsia="Times New Roman" w:hAnsi="Times New Roman" w:cs="Times New Roman"/>
-          <w:sz w:val="24"/>
-          <w:szCs w:val="24"/>
-        </w:rPr>
-        <w:t xml:space="preserve"> </w:t>
-      </w:r>
-      <w:proofErr w:type="spellStart"/>
-      <w:r>
-        <w:rPr>
-          <w:rFonts w:ascii="Times New Roman" w:eastAsia="Times New Roman" w:hAnsi="Times New Roman" w:cs="Times New Roman"/>
-          <w:sz w:val="24"/>
-          <w:szCs w:val="24"/>
-        </w:rPr>
-        <w:t>данi</w:t>
-      </w:r>
-      <w:proofErr w:type="spellEnd"/>
-      <w:r>
-        <w:rPr>
-          <w:rFonts w:ascii="Times New Roman" w:eastAsia="Times New Roman" w:hAnsi="Times New Roman" w:cs="Times New Roman"/>
-          <w:sz w:val="24"/>
-          <w:szCs w:val="24"/>
-        </w:rPr>
-        <w:t>:</w:t>
+      <w:r>
+        <w:rPr>
+          <w:rFonts w:ascii="Times New Roman" w:eastAsia="Times New Roman" w:hAnsi="Times New Roman" w:cs="Times New Roman"/>
+          <w:sz w:val="24"/>
+          <w:szCs w:val="24"/>
+        </w:rPr>
+        <w:t>Вхiднi данi:</w:t>
       </w:r>
     </w:p>
     <w:p>
@@ -5513,25 +4955,7 @@
           <w:sz w:val="24"/>
           <w:szCs w:val="24"/>
         </w:rPr>
-        <w:t xml:space="preserve">5 </w:t>
-      </w:r>
-      <w:proofErr w:type="spellStart"/>
-      <w:r>
-        <w:rPr>
-          <w:rFonts w:ascii="Times New Roman" w:eastAsia="Times New Roman" w:hAnsi="Times New Roman" w:cs="Times New Roman"/>
-          <w:sz w:val="24"/>
-          <w:szCs w:val="24"/>
-        </w:rPr>
-        <w:t>цiлих</w:t>
-      </w:r>
-      <w:proofErr w:type="spellEnd"/>
-      <w:r>
-        <w:rPr>
-          <w:rFonts w:ascii="Times New Roman" w:eastAsia="Times New Roman" w:hAnsi="Times New Roman" w:cs="Times New Roman"/>
-          <w:sz w:val="24"/>
-          <w:szCs w:val="24"/>
-        </w:rPr>
-        <w:t xml:space="preserve"> чисел a</w:t>
+        <w:t>5 цiлих чисел a</w:t>
       </w:r>
       <w:r>
         <w:rPr>
@@ -5595,18 +5019,8 @@
           <w:sz w:val="24"/>
           <w:szCs w:val="24"/>
         </w:rPr>
-        <w:t xml:space="preserve"> - сторони </w:t>
-      </w:r>
-      <w:proofErr w:type="spellStart"/>
-      <w:r>
-        <w:rPr>
-          <w:rFonts w:ascii="Times New Roman" w:eastAsia="Times New Roman" w:hAnsi="Times New Roman" w:cs="Times New Roman"/>
-          <w:sz w:val="24"/>
-          <w:szCs w:val="24"/>
-        </w:rPr>
-        <w:t>кубiв</w:t>
-      </w:r>
-      <w:proofErr w:type="spellEnd"/>
+        <w:t xml:space="preserve"> - сторони кубiв</w:t>
+      </w:r>
       <w:r>
         <w:rPr>
           <w:rFonts w:ascii="Times New Roman" w:eastAsia="Times New Roman" w:hAnsi="Times New Roman" w:cs="Times New Roman"/>
@@ -5626,41 +5040,13 @@
           <w:szCs w:val="24"/>
         </w:rPr>
       </w:pPr>
-      <w:proofErr w:type="spellStart"/>
-      <w:r>
-        <w:rPr>
-          <w:rFonts w:ascii="Times New Roman" w:eastAsia="Times New Roman" w:hAnsi="Times New Roman" w:cs="Times New Roman"/>
-          <w:sz w:val="24"/>
-          <w:szCs w:val="24"/>
-        </w:rPr>
-        <w:t>Вихiднi</w:t>
-      </w:r>
-      <w:proofErr w:type="spellEnd"/>
-      <w:r>
-        <w:rPr>
-          <w:rFonts w:ascii="Times New Roman" w:eastAsia="Times New Roman" w:hAnsi="Times New Roman" w:cs="Times New Roman"/>
-          <w:sz w:val="24"/>
-          <w:szCs w:val="24"/>
-        </w:rPr>
-        <w:t xml:space="preserve"> </w:t>
-      </w:r>
-      <w:proofErr w:type="spellStart"/>
-      <w:r>
-        <w:rPr>
-          <w:rFonts w:ascii="Times New Roman" w:eastAsia="Times New Roman" w:hAnsi="Times New Roman" w:cs="Times New Roman"/>
-          <w:sz w:val="24"/>
-          <w:szCs w:val="24"/>
-        </w:rPr>
-        <w:t>данi</w:t>
-      </w:r>
-      <w:proofErr w:type="spellEnd"/>
-      <w:r>
-        <w:rPr>
-          <w:rFonts w:ascii="Times New Roman" w:eastAsia="Times New Roman" w:hAnsi="Times New Roman" w:cs="Times New Roman"/>
-          <w:sz w:val="24"/>
-          <w:szCs w:val="24"/>
-        </w:rPr>
-        <w:t>:</w:t>
+      <w:r>
+        <w:rPr>
+          <w:rFonts w:ascii="Times New Roman" w:eastAsia="Times New Roman" w:hAnsi="Times New Roman" w:cs="Times New Roman"/>
+          <w:sz w:val="24"/>
+          <w:szCs w:val="24"/>
+        </w:rPr>
+        <w:t>Вихiднi данi:</w:t>
       </w:r>
     </w:p>
     <w:p>
@@ -5673,41 +5059,13 @@
           <w:szCs w:val="24"/>
         </w:rPr>
       </w:pPr>
-      <w:proofErr w:type="spellStart"/>
-      <w:r>
-        <w:rPr>
-          <w:rFonts w:ascii="Times New Roman" w:eastAsia="Times New Roman" w:hAnsi="Times New Roman" w:cs="Times New Roman"/>
-          <w:sz w:val="24"/>
-          <w:szCs w:val="24"/>
-        </w:rPr>
-        <w:t>Iснуючi</w:t>
-      </w:r>
-      <w:proofErr w:type="spellEnd"/>
-      <w:r>
-        <w:rPr>
-          <w:rFonts w:ascii="Times New Roman" w:eastAsia="Times New Roman" w:hAnsi="Times New Roman" w:cs="Times New Roman"/>
-          <w:sz w:val="24"/>
-          <w:szCs w:val="24"/>
-        </w:rPr>
-        <w:t xml:space="preserve"> </w:t>
-      </w:r>
-      <w:proofErr w:type="spellStart"/>
-      <w:r>
-        <w:rPr>
-          <w:rFonts w:ascii="Times New Roman" w:eastAsia="Times New Roman" w:hAnsi="Times New Roman" w:cs="Times New Roman"/>
-          <w:sz w:val="24"/>
-          <w:szCs w:val="24"/>
-        </w:rPr>
-        <w:t>варiанти</w:t>
-      </w:r>
-      <w:proofErr w:type="spellEnd"/>
-      <w:r>
-        <w:rPr>
-          <w:rFonts w:ascii="Times New Roman" w:eastAsia="Times New Roman" w:hAnsi="Times New Roman" w:cs="Times New Roman"/>
-          <w:sz w:val="24"/>
-          <w:szCs w:val="24"/>
-        </w:rPr>
-        <w:t>:</w:t>
+      <w:r>
+        <w:rPr>
+          <w:rFonts w:ascii="Times New Roman" w:eastAsia="Times New Roman" w:hAnsi="Times New Roman" w:cs="Times New Roman"/>
+          <w:sz w:val="24"/>
+          <w:szCs w:val="24"/>
+        </w:rPr>
+        <w:t>Iснуючi варiанти:</w:t>
       </w:r>
     </w:p>
     <w:p>
@@ -5745,25 +5103,7 @@
           <w:sz w:val="24"/>
           <w:szCs w:val="24"/>
         </w:rPr>
-        <w:t xml:space="preserve">WIN - якщо персонаж зможе поставити </w:t>
-      </w:r>
-      <w:proofErr w:type="spellStart"/>
-      <w:r>
-        <w:rPr>
-          <w:rFonts w:ascii="Times New Roman" w:eastAsia="Times New Roman" w:hAnsi="Times New Roman" w:cs="Times New Roman"/>
-          <w:sz w:val="24"/>
-          <w:szCs w:val="24"/>
-        </w:rPr>
-        <w:t>усi</w:t>
-      </w:r>
-      <w:proofErr w:type="spellEnd"/>
-      <w:r>
-        <w:rPr>
-          <w:rFonts w:ascii="Times New Roman" w:eastAsia="Times New Roman" w:hAnsi="Times New Roman" w:cs="Times New Roman"/>
-          <w:sz w:val="24"/>
-          <w:szCs w:val="24"/>
-        </w:rPr>
-        <w:t xml:space="preserve"> куби</w:t>
+        <w:t>WIN - якщо персонаж зможе поставити усi куби</w:t>
       </w:r>
       <w:r>
         <w:rPr>
@@ -5888,7 +5228,6 @@
         </w:rPr>
         <w:t xml:space="preserve"> </w:t>
       </w:r>
-      <w:proofErr w:type="spellStart"/>
       <w:r>
         <w:rPr>
           <w:rFonts w:ascii="Times New Roman" w:eastAsia="Times New Roman" w:hAnsi="Times New Roman" w:cs="Times New Roman"/>
@@ -5896,17 +5235,7 @@
           <w:szCs w:val="24"/>
           <w:lang w:val="en-US"/>
         </w:rPr>
-        <w:t>Algotester</w:t>
-      </w:r>
-      <w:proofErr w:type="spellEnd"/>
-      <w:r>
-        <w:rPr>
-          <w:rFonts w:ascii="Times New Roman" w:eastAsia="Times New Roman" w:hAnsi="Times New Roman" w:cs="Times New Roman"/>
-          <w:sz w:val="24"/>
-          <w:szCs w:val="24"/>
-          <w:lang w:val="en-US"/>
-        </w:rPr>
-        <w:t xml:space="preserve"> Lab </w:t>
+        <w:t xml:space="preserve">Algotester Lab </w:t>
       </w:r>
       <w:r>
         <w:rPr>
@@ -6003,25 +5332,7 @@
           <w:sz w:val="24"/>
           <w:szCs w:val="24"/>
         </w:rPr>
-        <w:t xml:space="preserve"> масив r </w:t>
-      </w:r>
-      <w:proofErr w:type="spellStart"/>
-      <w:r>
-        <w:rPr>
-          <w:rFonts w:ascii="Times New Roman" w:eastAsia="Times New Roman" w:hAnsi="Times New Roman" w:cs="Times New Roman"/>
-          <w:sz w:val="24"/>
-          <w:szCs w:val="24"/>
-        </w:rPr>
-        <w:t>розмiром</w:t>
-      </w:r>
-      <w:proofErr w:type="spellEnd"/>
-      <w:r>
-        <w:rPr>
-          <w:rFonts w:ascii="Times New Roman" w:eastAsia="Times New Roman" w:hAnsi="Times New Roman" w:cs="Times New Roman"/>
-          <w:sz w:val="24"/>
-          <w:szCs w:val="24"/>
-        </w:rPr>
-        <w:t xml:space="preserve"> N</w:t>
+        <w:t xml:space="preserve"> масив r розмiром N</w:t>
       </w:r>
       <w:r>
         <w:rPr>
@@ -6037,25 +5348,7 @@
           <w:sz w:val="24"/>
           <w:szCs w:val="24"/>
         </w:rPr>
-        <w:t xml:space="preserve"> 3 </w:t>
-      </w:r>
-      <w:proofErr w:type="spellStart"/>
-      <w:r>
-        <w:rPr>
-          <w:rFonts w:ascii="Times New Roman" w:eastAsia="Times New Roman" w:hAnsi="Times New Roman" w:cs="Times New Roman"/>
-          <w:sz w:val="24"/>
-          <w:szCs w:val="24"/>
-        </w:rPr>
-        <w:t>цiлих</w:t>
-      </w:r>
-      <w:proofErr w:type="spellEnd"/>
-      <w:r>
-        <w:rPr>
-          <w:rFonts w:ascii="Times New Roman" w:eastAsia="Times New Roman" w:hAnsi="Times New Roman" w:cs="Times New Roman"/>
-          <w:sz w:val="24"/>
-          <w:szCs w:val="24"/>
-        </w:rPr>
-        <w:t xml:space="preserve"> числа. Спочатку</w:t>
+        <w:t xml:space="preserve"> 3 цiлих числа. Спочатку</w:t>
       </w:r>
       <w:r>
         <w:rPr>
@@ -6071,61 +5364,7 @@
           <w:sz w:val="24"/>
           <w:szCs w:val="24"/>
         </w:rPr>
-        <w:t xml:space="preserve"> видалити з масиву </w:t>
-      </w:r>
-      <w:proofErr w:type="spellStart"/>
-      <w:r>
-        <w:rPr>
-          <w:rFonts w:ascii="Times New Roman" w:eastAsia="Times New Roman" w:hAnsi="Times New Roman" w:cs="Times New Roman"/>
-          <w:sz w:val="24"/>
-          <w:szCs w:val="24"/>
-        </w:rPr>
-        <w:t>цi</w:t>
-      </w:r>
-      <w:proofErr w:type="spellEnd"/>
-      <w:r>
-        <w:rPr>
-          <w:rFonts w:ascii="Times New Roman" w:eastAsia="Times New Roman" w:hAnsi="Times New Roman" w:cs="Times New Roman"/>
-          <w:sz w:val="24"/>
-          <w:szCs w:val="24"/>
-        </w:rPr>
-        <w:t xml:space="preserve"> 3 числа. </w:t>
-      </w:r>
-      <w:proofErr w:type="spellStart"/>
-      <w:r>
-        <w:rPr>
-          <w:rFonts w:ascii="Times New Roman" w:eastAsia="Times New Roman" w:hAnsi="Times New Roman" w:cs="Times New Roman"/>
-          <w:sz w:val="24"/>
-          <w:szCs w:val="24"/>
-        </w:rPr>
-        <w:t>Пiсля</w:t>
-      </w:r>
-      <w:proofErr w:type="spellEnd"/>
-      <w:r>
-        <w:rPr>
-          <w:rFonts w:ascii="Times New Roman" w:eastAsia="Times New Roman" w:hAnsi="Times New Roman" w:cs="Times New Roman"/>
-          <w:sz w:val="24"/>
-          <w:szCs w:val="24"/>
-        </w:rPr>
-        <w:t xml:space="preserve"> цього перетворити цей масив у масив сум, </w:t>
-      </w:r>
-      <w:proofErr w:type="spellStart"/>
-      <w:r>
-        <w:rPr>
-          <w:rFonts w:ascii="Times New Roman" w:eastAsia="Times New Roman" w:hAnsi="Times New Roman" w:cs="Times New Roman"/>
-          <w:sz w:val="24"/>
-          <w:szCs w:val="24"/>
-        </w:rPr>
-        <w:t>розмiром</w:t>
-      </w:r>
-      <w:proofErr w:type="spellEnd"/>
-      <w:r>
-        <w:rPr>
-          <w:rFonts w:ascii="Times New Roman" w:eastAsia="Times New Roman" w:hAnsi="Times New Roman" w:cs="Times New Roman"/>
-          <w:sz w:val="24"/>
-          <w:szCs w:val="24"/>
-        </w:rPr>
-        <w:t xml:space="preserve"> N</w:t>
+        <w:t xml:space="preserve"> видалити з масиву цi 3 числа. Пiсля цього перетворити цей масив у масив сум, розмiром N</w:t>
       </w:r>
       <w:r>
         <w:rPr>
@@ -6135,7 +5374,6 @@
         </w:rPr>
         <w:t>(</w:t>
       </w:r>
-      <w:proofErr w:type="spellStart"/>
       <w:r>
         <w:rPr>
           <w:rFonts w:ascii="Times New Roman" w:eastAsia="Times New Roman" w:hAnsi="Times New Roman" w:cs="Times New Roman"/>
@@ -6144,7 +5382,6 @@
         </w:rPr>
         <w:t>new</w:t>
       </w:r>
-      <w:proofErr w:type="spellEnd"/>
       <w:r>
         <w:rPr>
           <w:rFonts w:ascii="Times New Roman" w:eastAsia="Times New Roman" w:hAnsi="Times New Roman" w:cs="Times New Roman"/>
@@ -6159,151 +5396,7 @@
           <w:sz w:val="24"/>
           <w:szCs w:val="24"/>
         </w:rPr>
-        <w:t xml:space="preserve"> − 1 (</w:t>
-      </w:r>
-      <w:proofErr w:type="spellStart"/>
-      <w:r>
-        <w:rPr>
-          <w:rFonts w:ascii="Times New Roman" w:eastAsia="Times New Roman" w:hAnsi="Times New Roman" w:cs="Times New Roman"/>
-          <w:sz w:val="24"/>
-          <w:szCs w:val="24"/>
-        </w:rPr>
-        <w:t>розмiр</w:t>
-      </w:r>
-      <w:proofErr w:type="spellEnd"/>
-      <w:r>
-        <w:rPr>
-          <w:rFonts w:ascii="Times New Roman" w:eastAsia="Times New Roman" w:hAnsi="Times New Roman" w:cs="Times New Roman"/>
-          <w:sz w:val="24"/>
-          <w:szCs w:val="24"/>
-        </w:rPr>
-        <w:t xml:space="preserve"> нового масиву </w:t>
-      </w:r>
-      <w:proofErr w:type="spellStart"/>
-      <w:r>
-        <w:rPr>
-          <w:rFonts w:ascii="Times New Roman" w:eastAsia="Times New Roman" w:hAnsi="Times New Roman" w:cs="Times New Roman"/>
-          <w:sz w:val="24"/>
-          <w:szCs w:val="24"/>
-        </w:rPr>
-        <w:t>пiсля</w:t>
-      </w:r>
-      <w:proofErr w:type="spellEnd"/>
-      <w:r>
-        <w:rPr>
-          <w:rFonts w:ascii="Times New Roman" w:eastAsia="Times New Roman" w:hAnsi="Times New Roman" w:cs="Times New Roman"/>
-          <w:sz w:val="24"/>
-          <w:szCs w:val="24"/>
-        </w:rPr>
-        <w:t xml:space="preserve"> видалення </w:t>
-      </w:r>
-      <w:proofErr w:type="spellStart"/>
-      <w:r>
-        <w:rPr>
-          <w:rFonts w:ascii="Times New Roman" w:eastAsia="Times New Roman" w:hAnsi="Times New Roman" w:cs="Times New Roman"/>
-          <w:sz w:val="24"/>
-          <w:szCs w:val="24"/>
-        </w:rPr>
-        <w:t>елементiв</w:t>
-      </w:r>
-      <w:proofErr w:type="spellEnd"/>
-      <w:r>
-        <w:rPr>
-          <w:rFonts w:ascii="Times New Roman" w:eastAsia="Times New Roman" w:hAnsi="Times New Roman" w:cs="Times New Roman"/>
-          <w:sz w:val="24"/>
-          <w:szCs w:val="24"/>
-        </w:rPr>
-        <w:t xml:space="preserve">), який буде </w:t>
-      </w:r>
-      <w:proofErr w:type="spellStart"/>
-      <w:r>
-        <w:rPr>
-          <w:rFonts w:ascii="Times New Roman" w:eastAsia="Times New Roman" w:hAnsi="Times New Roman" w:cs="Times New Roman"/>
-          <w:sz w:val="24"/>
-          <w:szCs w:val="24"/>
-        </w:rPr>
-        <w:t>вiдображати</w:t>
-      </w:r>
-      <w:proofErr w:type="spellEnd"/>
-      <w:r>
-        <w:rPr>
-          <w:rFonts w:ascii="Times New Roman" w:eastAsia="Times New Roman" w:hAnsi="Times New Roman" w:cs="Times New Roman"/>
-          <w:sz w:val="24"/>
-          <w:szCs w:val="24"/>
-        </w:rPr>
-        <w:t xml:space="preserve"> суми </w:t>
-      </w:r>
-      <w:proofErr w:type="spellStart"/>
-      <w:r>
-        <w:rPr>
-          <w:rFonts w:ascii="Times New Roman" w:eastAsia="Times New Roman" w:hAnsi="Times New Roman" w:cs="Times New Roman"/>
-          <w:sz w:val="24"/>
-          <w:szCs w:val="24"/>
-        </w:rPr>
-        <w:t>сусiднiх</w:t>
-      </w:r>
-      <w:proofErr w:type="spellEnd"/>
-      <w:r>
-        <w:rPr>
-          <w:rFonts w:ascii="Times New Roman" w:eastAsia="Times New Roman" w:hAnsi="Times New Roman" w:cs="Times New Roman"/>
-          <w:sz w:val="24"/>
-          <w:szCs w:val="24"/>
-        </w:rPr>
-        <w:t xml:space="preserve"> </w:t>
-      </w:r>
-      <w:proofErr w:type="spellStart"/>
-      <w:r>
-        <w:rPr>
-          <w:rFonts w:ascii="Times New Roman" w:eastAsia="Times New Roman" w:hAnsi="Times New Roman" w:cs="Times New Roman"/>
-          <w:sz w:val="24"/>
-          <w:szCs w:val="24"/>
-        </w:rPr>
-        <w:t>елементiв</w:t>
-      </w:r>
-      <w:proofErr w:type="spellEnd"/>
-      <w:r>
-        <w:rPr>
-          <w:rFonts w:ascii="Times New Roman" w:eastAsia="Times New Roman" w:hAnsi="Times New Roman" w:cs="Times New Roman"/>
-          <w:sz w:val="24"/>
-          <w:szCs w:val="24"/>
-        </w:rPr>
-        <w:t xml:space="preserve"> нового масиву. </w:t>
-      </w:r>
-      <w:proofErr w:type="spellStart"/>
-      <w:r>
-        <w:rPr>
-          <w:rFonts w:ascii="Times New Roman" w:eastAsia="Times New Roman" w:hAnsi="Times New Roman" w:cs="Times New Roman"/>
-          <w:sz w:val="24"/>
-          <w:szCs w:val="24"/>
-        </w:rPr>
-        <w:t>Далi</w:t>
-      </w:r>
-      <w:proofErr w:type="spellEnd"/>
-      <w:r>
-        <w:rPr>
-          <w:rFonts w:ascii="Times New Roman" w:eastAsia="Times New Roman" w:hAnsi="Times New Roman" w:cs="Times New Roman"/>
-          <w:sz w:val="24"/>
-          <w:szCs w:val="24"/>
-        </w:rPr>
-        <w:t xml:space="preserve"> </w:t>
-      </w:r>
-      <w:proofErr w:type="spellStart"/>
-      <w:r>
-        <w:rPr>
-          <w:rFonts w:ascii="Times New Roman" w:eastAsia="Times New Roman" w:hAnsi="Times New Roman" w:cs="Times New Roman"/>
-          <w:sz w:val="24"/>
-          <w:szCs w:val="24"/>
-        </w:rPr>
-        <w:t>необхiдно</w:t>
-      </w:r>
-      <w:proofErr w:type="spellEnd"/>
-      <w:r>
-        <w:rPr>
-          <w:rFonts w:ascii="Times New Roman" w:eastAsia="Times New Roman" w:hAnsi="Times New Roman" w:cs="Times New Roman"/>
-          <w:sz w:val="24"/>
-          <w:szCs w:val="24"/>
-        </w:rPr>
-        <w:t xml:space="preserve"> вивести масив сум на екран.</w:t>
+        <w:t xml:space="preserve"> − 1 (розмiр нового масиву пiсля видалення елементiв), який буде вiдображати суми сусiднiх елементiв нового масиву. Далi необхiдно вивести масив сум на екран.</w:t>
       </w:r>
     </w:p>
     <w:p>
@@ -6346,34 +5439,14 @@
           <w:szCs w:val="24"/>
         </w:rPr>
       </w:pPr>
-      <w:proofErr w:type="spellStart"/>
-      <w:r>
-        <w:rPr>
-          <w:rFonts w:ascii="Times New Roman" w:eastAsia="Times New Roman" w:hAnsi="Times New Roman" w:cs="Times New Roman"/>
-          <w:sz w:val="24"/>
-          <w:szCs w:val="24"/>
-        </w:rPr>
-        <w:t>Вхiднi</w:t>
-      </w:r>
-      <w:proofErr w:type="spellEnd"/>
-      <w:r>
-        <w:rPr>
-          <w:rFonts w:ascii="Times New Roman" w:eastAsia="Times New Roman" w:hAnsi="Times New Roman" w:cs="Times New Roman"/>
-          <w:sz w:val="24"/>
-          <w:szCs w:val="24"/>
-        </w:rPr>
-        <w:t xml:space="preserve"> </w:t>
-      </w:r>
-      <w:proofErr w:type="spellStart"/>
-      <w:r>
-        <w:rPr>
-          <w:rFonts w:ascii="Times New Roman" w:eastAsia="Times New Roman" w:hAnsi="Times New Roman" w:cs="Times New Roman"/>
-          <w:sz w:val="24"/>
-          <w:szCs w:val="24"/>
-        </w:rPr>
-        <w:t>данi</w:t>
-      </w:r>
-      <w:proofErr w:type="spellEnd"/>
+      <w:r>
+        <w:rPr>
+          <w:rFonts w:ascii="Times New Roman" w:eastAsia="Times New Roman" w:hAnsi="Times New Roman" w:cs="Times New Roman"/>
+          <w:sz w:val="24"/>
+          <w:szCs w:val="24"/>
+        </w:rPr>
+        <w:t>Вхiднi данi</w:t>
+      </w:r>
       <w:r>
         <w:rPr>
           <w:rFonts w:ascii="Times New Roman" w:eastAsia="Times New Roman" w:hAnsi="Times New Roman" w:cs="Times New Roman"/>
@@ -6400,43 +5473,7 @@
           <w:szCs w:val="24"/>
         </w:rPr>
         <w:lastRenderedPageBreak/>
-        <w:t xml:space="preserve">У першому рядку </w:t>
-      </w:r>
-      <w:proofErr w:type="spellStart"/>
-      <w:r>
-        <w:rPr>
-          <w:rFonts w:ascii="Times New Roman" w:eastAsia="Times New Roman" w:hAnsi="Times New Roman" w:cs="Times New Roman"/>
-          <w:sz w:val="24"/>
-          <w:szCs w:val="24"/>
-        </w:rPr>
-        <w:t>цiле</w:t>
-      </w:r>
-      <w:proofErr w:type="spellEnd"/>
-      <w:r>
-        <w:rPr>
-          <w:rFonts w:ascii="Times New Roman" w:eastAsia="Times New Roman" w:hAnsi="Times New Roman" w:cs="Times New Roman"/>
-          <w:sz w:val="24"/>
-          <w:szCs w:val="24"/>
-        </w:rPr>
-        <w:t xml:space="preserve"> число N - </w:t>
-      </w:r>
-      <w:proofErr w:type="spellStart"/>
-      <w:r>
-        <w:rPr>
-          <w:rFonts w:ascii="Times New Roman" w:eastAsia="Times New Roman" w:hAnsi="Times New Roman" w:cs="Times New Roman"/>
-          <w:sz w:val="24"/>
-          <w:szCs w:val="24"/>
-        </w:rPr>
-        <w:t>кiлькiсть</w:t>
-      </w:r>
-      <w:proofErr w:type="spellEnd"/>
-      <w:r>
-        <w:rPr>
-          <w:rFonts w:ascii="Times New Roman" w:eastAsia="Times New Roman" w:hAnsi="Times New Roman" w:cs="Times New Roman"/>
-          <w:sz w:val="24"/>
-          <w:szCs w:val="24"/>
-        </w:rPr>
-        <w:t xml:space="preserve"> чисел</w:t>
+        <w:t>У першому рядку цiле число N - кiлькiсть чисел</w:t>
       </w:r>
       <w:r>
         <w:rPr>
@@ -6452,25 +5489,7 @@
           <w:sz w:val="24"/>
           <w:szCs w:val="24"/>
         </w:rPr>
-        <w:t xml:space="preserve"> У другому рядку масив r, який складається з N </w:t>
-      </w:r>
-      <w:proofErr w:type="spellStart"/>
-      <w:r>
-        <w:rPr>
-          <w:rFonts w:ascii="Times New Roman" w:eastAsia="Times New Roman" w:hAnsi="Times New Roman" w:cs="Times New Roman"/>
-          <w:sz w:val="24"/>
-          <w:szCs w:val="24"/>
-        </w:rPr>
-        <w:t>цiлих</w:t>
-      </w:r>
-      <w:proofErr w:type="spellEnd"/>
-      <w:r>
-        <w:rPr>
-          <w:rFonts w:ascii="Times New Roman" w:eastAsia="Times New Roman" w:hAnsi="Times New Roman" w:cs="Times New Roman"/>
-          <w:sz w:val="24"/>
-          <w:szCs w:val="24"/>
-        </w:rPr>
-        <w:t xml:space="preserve"> чисел</w:t>
+        <w:t xml:space="preserve"> У другому рядку масив r, який складається з N цiлих чисел</w:t>
       </w:r>
       <w:r>
         <w:rPr>
@@ -6486,43 +5505,7 @@
           <w:sz w:val="24"/>
           <w:szCs w:val="24"/>
         </w:rPr>
-        <w:t xml:space="preserve"> У третьому рядку 3 </w:t>
-      </w:r>
-      <w:proofErr w:type="spellStart"/>
-      <w:r>
-        <w:rPr>
-          <w:rFonts w:ascii="Times New Roman" w:eastAsia="Times New Roman" w:hAnsi="Times New Roman" w:cs="Times New Roman"/>
-          <w:sz w:val="24"/>
-          <w:szCs w:val="24"/>
-        </w:rPr>
-        <w:t>цiлих</w:t>
-      </w:r>
-      <w:proofErr w:type="spellEnd"/>
-      <w:r>
-        <w:rPr>
-          <w:rFonts w:ascii="Times New Roman" w:eastAsia="Times New Roman" w:hAnsi="Times New Roman" w:cs="Times New Roman"/>
-          <w:sz w:val="24"/>
-          <w:szCs w:val="24"/>
-        </w:rPr>
-        <w:t xml:space="preserve"> числа, a, b, c, </w:t>
-      </w:r>
-      <w:proofErr w:type="spellStart"/>
-      <w:r>
-        <w:rPr>
-          <w:rFonts w:ascii="Times New Roman" w:eastAsia="Times New Roman" w:hAnsi="Times New Roman" w:cs="Times New Roman"/>
-          <w:sz w:val="24"/>
-          <w:szCs w:val="24"/>
-        </w:rPr>
-        <w:t>якi</w:t>
-      </w:r>
-      <w:proofErr w:type="spellEnd"/>
-      <w:r>
-        <w:rPr>
-          <w:rFonts w:ascii="Times New Roman" w:eastAsia="Times New Roman" w:hAnsi="Times New Roman" w:cs="Times New Roman"/>
-          <w:sz w:val="24"/>
-          <w:szCs w:val="24"/>
-        </w:rPr>
-        <w:t xml:space="preserve"> треба видалити з масиву</w:t>
+        <w:t xml:space="preserve"> У третьому рядку 3 цiлих числа, a, b, c, якi треба видалити з масиву</w:t>
       </w:r>
       <w:r>
         <w:rPr>
@@ -6543,34 +5526,14 @@
           <w:szCs w:val="24"/>
         </w:rPr>
       </w:pPr>
-      <w:proofErr w:type="spellStart"/>
-      <w:r>
-        <w:rPr>
-          <w:rFonts w:ascii="Times New Roman" w:eastAsia="Times New Roman" w:hAnsi="Times New Roman" w:cs="Times New Roman"/>
-          <w:sz w:val="24"/>
-          <w:szCs w:val="24"/>
-        </w:rPr>
-        <w:t>Вихiднi</w:t>
-      </w:r>
-      <w:proofErr w:type="spellEnd"/>
-      <w:r>
-        <w:rPr>
-          <w:rFonts w:ascii="Times New Roman" w:eastAsia="Times New Roman" w:hAnsi="Times New Roman" w:cs="Times New Roman"/>
-          <w:sz w:val="24"/>
-          <w:szCs w:val="24"/>
-        </w:rPr>
-        <w:t xml:space="preserve"> </w:t>
-      </w:r>
-      <w:proofErr w:type="spellStart"/>
-      <w:r>
-        <w:rPr>
-          <w:rFonts w:ascii="Times New Roman" w:eastAsia="Times New Roman" w:hAnsi="Times New Roman" w:cs="Times New Roman"/>
-          <w:sz w:val="24"/>
-          <w:szCs w:val="24"/>
-        </w:rPr>
-        <w:t>данi</w:t>
-      </w:r>
-      <w:proofErr w:type="spellEnd"/>
+      <w:r>
+        <w:rPr>
+          <w:rFonts w:ascii="Times New Roman" w:eastAsia="Times New Roman" w:hAnsi="Times New Roman" w:cs="Times New Roman"/>
+          <w:sz w:val="24"/>
+          <w:szCs w:val="24"/>
+        </w:rPr>
+        <w:t>Вихiднi данi</w:t>
+      </w:r>
       <w:r>
         <w:rPr>
           <w:rFonts w:ascii="Times New Roman" w:eastAsia="Times New Roman" w:hAnsi="Times New Roman" w:cs="Times New Roman"/>
@@ -6591,61 +5554,7 @@
           <w:sz w:val="24"/>
           <w:szCs w:val="24"/>
         </w:rPr>
-        <w:t xml:space="preserve">У першому рядку </w:t>
-      </w:r>
-      <w:proofErr w:type="spellStart"/>
-      <w:r>
-        <w:rPr>
-          <w:rFonts w:ascii="Times New Roman" w:eastAsia="Times New Roman" w:hAnsi="Times New Roman" w:cs="Times New Roman"/>
-          <w:sz w:val="24"/>
-          <w:szCs w:val="24"/>
-        </w:rPr>
-        <w:t>цiле</w:t>
-      </w:r>
-      <w:proofErr w:type="spellEnd"/>
-      <w:r>
-        <w:rPr>
-          <w:rFonts w:ascii="Times New Roman" w:eastAsia="Times New Roman" w:hAnsi="Times New Roman" w:cs="Times New Roman"/>
-          <w:sz w:val="24"/>
-          <w:szCs w:val="24"/>
-        </w:rPr>
-        <w:t xml:space="preserve"> число M - </w:t>
-      </w:r>
-      <w:proofErr w:type="spellStart"/>
-      <w:r>
-        <w:rPr>
-          <w:rFonts w:ascii="Times New Roman" w:eastAsia="Times New Roman" w:hAnsi="Times New Roman" w:cs="Times New Roman"/>
-          <w:sz w:val="24"/>
-          <w:szCs w:val="24"/>
-        </w:rPr>
-        <w:t>кiлькiсть</w:t>
-      </w:r>
-      <w:proofErr w:type="spellEnd"/>
-      <w:r>
-        <w:rPr>
-          <w:rFonts w:ascii="Times New Roman" w:eastAsia="Times New Roman" w:hAnsi="Times New Roman" w:cs="Times New Roman"/>
-          <w:sz w:val="24"/>
-          <w:szCs w:val="24"/>
-        </w:rPr>
-        <w:t xml:space="preserve"> чисел у </w:t>
-      </w:r>
-      <w:proofErr w:type="spellStart"/>
-      <w:r>
-        <w:rPr>
-          <w:rFonts w:ascii="Times New Roman" w:eastAsia="Times New Roman" w:hAnsi="Times New Roman" w:cs="Times New Roman"/>
-          <w:sz w:val="24"/>
-          <w:szCs w:val="24"/>
-        </w:rPr>
-        <w:t>масивi</w:t>
-      </w:r>
-      <w:proofErr w:type="spellEnd"/>
-      <w:r>
-        <w:rPr>
-          <w:rFonts w:ascii="Times New Roman" w:eastAsia="Times New Roman" w:hAnsi="Times New Roman" w:cs="Times New Roman"/>
-          <w:sz w:val="24"/>
-          <w:szCs w:val="24"/>
-        </w:rPr>
-        <w:t>, який буде виведено</w:t>
+        <w:t>У першому рядку цiле число M - кiлькiсть чисел у масивi, який буде виведено</w:t>
       </w:r>
       <w:r>
         <w:rPr>
@@ -6781,6 +5690,8 @@
         <w:spacing w:after="0" w:line="240" w:lineRule="auto"/>
         <w:rPr>
           <w:rFonts w:ascii="Times New Roman" w:eastAsia="Times New Roman" w:hAnsi="Times New Roman" w:cs="Times New Roman"/>
+          <w:sz w:val="24"/>
+          <w:szCs w:val="24"/>
         </w:rPr>
       </w:pPr>
       <w:r>
@@ -6796,7 +5707,6 @@
           <w:rFonts w:ascii="Times New Roman" w:eastAsia="Times New Roman" w:hAnsi="Times New Roman" w:cs="Times New Roman"/>
           <w:sz w:val="24"/>
           <w:szCs w:val="24"/>
-          <w:lang w:val="en-US"/>
         </w:rPr>
         <w:t>:</w:t>
       </w:r>
@@ -6807,49 +5717,25 @@
         <w:ind w:left="720"/>
         <w:rPr>
           <w:rFonts w:ascii="Times New Roman" w:eastAsia="Times New Roman" w:hAnsi="Times New Roman" w:cs="Times New Roman"/>
-        </w:rPr>
-      </w:pPr>
-      <w:r>
-        <w:rPr>
-          <w:rFonts w:ascii="Times New Roman" w:eastAsia="Times New Roman" w:hAnsi="Times New Roman" w:cs="Times New Roman"/>
-        </w:rPr>
-        <w:t>Запропонувати користувачеві ввести поточні погодні умови</w:t>
-      </w:r>
-      <w:r>
-        <w:rPr>
-          <w:rFonts w:ascii="Times New Roman" w:eastAsia="Times New Roman" w:hAnsi="Times New Roman" w:cs="Times New Roman"/>
-        </w:rPr>
-        <w:t xml:space="preserve"> із заданого списку</w:t>
-      </w:r>
-      <w:r>
-        <w:rPr>
-          <w:rFonts w:ascii="Times New Roman" w:eastAsia="Times New Roman" w:hAnsi="Times New Roman" w:cs="Times New Roman"/>
-        </w:rPr>
-        <w:t>.</w:t>
-      </w:r>
-      <w:r>
-        <w:rPr>
-          <w:rFonts w:ascii="Times New Roman" w:eastAsia="Times New Roman" w:hAnsi="Times New Roman" w:cs="Times New Roman"/>
-        </w:rPr>
-        <w:t xml:space="preserve"> </w:t>
-      </w:r>
-      <w:r>
-        <w:rPr>
-          <w:rFonts w:ascii="Times New Roman" w:eastAsia="Times New Roman" w:hAnsi="Times New Roman" w:cs="Times New Roman"/>
-        </w:rPr>
-        <w:t>Якщо користувач вводить будь-яку іншу умову, запропон</w:t>
-      </w:r>
-      <w:r>
-        <w:rPr>
-          <w:rFonts w:ascii="Times New Roman" w:eastAsia="Times New Roman" w:hAnsi="Times New Roman" w:cs="Times New Roman"/>
-        </w:rPr>
-        <w:t>увати</w:t>
-      </w:r>
-      <w:r>
-        <w:rPr>
-          <w:rFonts w:ascii="Times New Roman" w:eastAsia="Times New Roman" w:hAnsi="Times New Roman" w:cs="Times New Roman"/>
-        </w:rPr>
-        <w:t xml:space="preserve"> йому ввести дійсну умову.</w:t>
+          <w:sz w:val="24"/>
+          <w:szCs w:val="24"/>
+        </w:rPr>
+      </w:pPr>
+      <w:r>
+        <w:rPr>
+          <w:rFonts w:ascii="Times New Roman" w:eastAsia="Times New Roman" w:hAnsi="Times New Roman" w:cs="Times New Roman"/>
+          <w:sz w:val="24"/>
+          <w:szCs w:val="24"/>
+        </w:rPr>
+        <w:t xml:space="preserve">Запропонувати користувачеві ввести поточні погодні умови із заданого списку. </w:t>
+      </w:r>
+      <w:r>
+        <w:rPr>
+          <w:rFonts w:ascii="Times New Roman" w:eastAsia="Times New Roman" w:hAnsi="Times New Roman" w:cs="Times New Roman"/>
+          <w:sz w:val="24"/>
+          <w:szCs w:val="24"/>
+        </w:rPr>
+        <w:t>Якщо користувач вводить будь-яку іншу умову, запропонувати йому ввести дійсну умову.</w:t>
       </w:r>
     </w:p>
     <w:p>
@@ -6894,70 +5780,22 @@
         </w:rPr>
         <w:t xml:space="preserve">6 </w:t>
       </w:r>
-      <w:proofErr w:type="spellStart"/>
-      <w:r>
-        <w:rPr>
-          <w:rFonts w:ascii="Times New Roman" w:eastAsia="Times New Roman" w:hAnsi="Times New Roman" w:cs="Times New Roman"/>
-          <w:sz w:val="24"/>
-          <w:szCs w:val="24"/>
-        </w:rPr>
-        <w:t>Self</w:t>
-      </w:r>
-      <w:proofErr w:type="spellEnd"/>
-      <w:r>
-        <w:rPr>
-          <w:rFonts w:ascii="Times New Roman" w:eastAsia="Times New Roman" w:hAnsi="Times New Roman" w:cs="Times New Roman"/>
-          <w:sz w:val="24"/>
-          <w:szCs w:val="24"/>
-        </w:rPr>
-        <w:t xml:space="preserve"> </w:t>
-      </w:r>
-      <w:proofErr w:type="spellStart"/>
-      <w:r>
-        <w:rPr>
-          <w:rFonts w:ascii="Times New Roman" w:eastAsia="Times New Roman" w:hAnsi="Times New Roman" w:cs="Times New Roman"/>
-          <w:sz w:val="24"/>
-          <w:szCs w:val="24"/>
-        </w:rPr>
-        <w:t>Practice</w:t>
-      </w:r>
-      <w:proofErr w:type="spellEnd"/>
-      <w:r>
-        <w:rPr>
-          <w:rFonts w:ascii="Times New Roman" w:eastAsia="Times New Roman" w:hAnsi="Times New Roman" w:cs="Times New Roman"/>
-          <w:sz w:val="24"/>
-          <w:szCs w:val="24"/>
-        </w:rPr>
-        <w:t xml:space="preserve"> </w:t>
-      </w:r>
-      <w:proofErr w:type="spellStart"/>
-      <w:r>
-        <w:rPr>
-          <w:rFonts w:ascii="Times New Roman" w:eastAsia="Times New Roman" w:hAnsi="Times New Roman" w:cs="Times New Roman"/>
-          <w:sz w:val="24"/>
-          <w:szCs w:val="24"/>
-        </w:rPr>
-        <w:t>Work</w:t>
-      </w:r>
-      <w:proofErr w:type="spellEnd"/>
-      <w:r>
-        <w:rPr>
-          <w:rFonts w:ascii="Times New Roman" w:eastAsia="Times New Roman" w:hAnsi="Times New Roman" w:cs="Times New Roman"/>
-          <w:sz w:val="24"/>
-          <w:szCs w:val="24"/>
-        </w:rPr>
-        <w:t xml:space="preserve"> </w:t>
-      </w:r>
-      <w:proofErr w:type="spellStart"/>
-      <w:r>
-        <w:rPr>
-          <w:rFonts w:ascii="Times New Roman" w:eastAsia="Times New Roman" w:hAnsi="Times New Roman" w:cs="Times New Roman"/>
-          <w:sz w:val="24"/>
-          <w:szCs w:val="24"/>
-        </w:rPr>
-        <w:t>Наноробот</w:t>
-      </w:r>
-      <w:proofErr w:type="spellEnd"/>
+      <w:r>
+        <w:rPr>
+          <w:rFonts w:ascii="Times New Roman" w:eastAsia="Times New Roman" w:hAnsi="Times New Roman" w:cs="Times New Roman"/>
+          <w:sz w:val="24"/>
+          <w:szCs w:val="24"/>
+        </w:rPr>
+        <w:t>Self Practice Work</w:t>
+      </w:r>
+      <w:r>
+        <w:rPr>
+          <w:rFonts w:ascii="Times New Roman" w:eastAsia="Times New Roman" w:hAnsi="Times New Roman" w:cs="Times New Roman"/>
+          <w:sz w:val="24"/>
+          <w:szCs w:val="24"/>
+        </w:rPr>
+        <w:t xml:space="preserve"> Наноробот</w:t>
+      </w:r>
     </w:p>
     <w:p>
       <w:pPr>
@@ -7041,664 +5879,57 @@
           <w:lang w:val="en-US"/>
         </w:rPr>
         <w:br/>
-      </w:r>
-      <w:proofErr w:type="spellStart"/>
+        <w:t>Вхідні дані:</w:t>
+      </w:r>
       <w:r>
         <w:rPr>
           <w:lang w:val="en-US"/>
         </w:rPr>
-        <w:t>Вхідні</w:t>
-      </w:r>
-      <w:proofErr w:type="spellEnd"/>
+        <w:br/>
+        <w:t>У єдиному рядку задано три цілих числа</w:t>
+      </w:r>
+      <w:r>
+        <w:t xml:space="preserve"> </w:t>
+      </w:r>
       <w:r>
         <w:rPr>
           <w:lang w:val="en-US"/>
         </w:rPr>
-        <w:t xml:space="preserve"> </w:t>
-      </w:r>
-      <w:proofErr w:type="spellStart"/>
+        <w:t>розділені пробілами — ширина майданчика по горизонталі, довжина по вертикалі у метрах та номер кроку робота відповідно.</w:t>
+      </w:r>
       <w:r>
         <w:rPr>
           <w:lang w:val="en-US"/>
         </w:rPr>
-        <w:t>дані</w:t>
-      </w:r>
-      <w:proofErr w:type="spellEnd"/>
+        <w:br/>
+      </w:r>
       <w:r>
         <w:rPr>
           <w:lang w:val="en-US"/>
         </w:rPr>
+        <w:t>Вихідні дані</w:t>
+      </w:r>
+      <w:r>
         <w:t>:</w:t>
       </w:r>
       <w:r>
+        <w:br/>
+      </w:r>
+      <w:r>
         <w:rPr>
           <w:lang w:val="en-US"/>
         </w:rPr>
-        <w:br/>
-        <w:t xml:space="preserve">У </w:t>
-      </w:r>
-      <w:proofErr w:type="spellStart"/>
+        <w:t xml:space="preserve">У єдиному рядку вивести два невід’ємних цілих числа, розділені пробілом — координати по горизонталі та вертикалі для ділянки, де буде робот на </w:t>
+      </w:r>
+      <w:r>
+        <w:t xml:space="preserve">введеному </w:t>
+      </w:r>
       <w:r>
         <w:rPr>
           <w:lang w:val="en-US"/>
         </w:rPr>
-        <w:t>єдиному</w:t>
-      </w:r>
-      <w:proofErr w:type="spellEnd"/>
-      <w:r>
-        <w:rPr>
-          <w:lang w:val="en-US"/>
-        </w:rPr>
-        <w:t xml:space="preserve"> </w:t>
-      </w:r>
-      <w:proofErr w:type="spellStart"/>
-      <w:r>
-        <w:rPr>
-          <w:lang w:val="en-US"/>
-        </w:rPr>
-        <w:t>рядку</w:t>
-      </w:r>
-      <w:proofErr w:type="spellEnd"/>
-      <w:r>
-        <w:rPr>
-          <w:lang w:val="en-US"/>
-        </w:rPr>
-        <w:t xml:space="preserve"> </w:t>
-      </w:r>
-      <w:proofErr w:type="spellStart"/>
-      <w:r>
-        <w:rPr>
-          <w:lang w:val="en-US"/>
-        </w:rPr>
-        <w:t>задано</w:t>
-      </w:r>
-      <w:proofErr w:type="spellEnd"/>
-      <w:r>
-        <w:rPr>
-          <w:lang w:val="en-US"/>
-        </w:rPr>
-        <w:t xml:space="preserve"> </w:t>
-      </w:r>
-      <w:proofErr w:type="spellStart"/>
-      <w:r>
-        <w:rPr>
-          <w:lang w:val="en-US"/>
-        </w:rPr>
-        <w:t>три</w:t>
-      </w:r>
-      <w:proofErr w:type="spellEnd"/>
-      <w:r>
-        <w:rPr>
-          <w:lang w:val="en-US"/>
-        </w:rPr>
-        <w:t xml:space="preserve"> </w:t>
-      </w:r>
-      <w:proofErr w:type="spellStart"/>
-      <w:r>
-        <w:rPr>
-          <w:lang w:val="en-US"/>
-        </w:rPr>
-        <w:t>цілих</w:t>
-      </w:r>
-      <w:proofErr w:type="spellEnd"/>
-      <w:r>
-        <w:rPr>
-          <w:lang w:val="en-US"/>
-        </w:rPr>
-        <w:t xml:space="preserve"> </w:t>
-      </w:r>
-      <w:proofErr w:type="spellStart"/>
-      <w:r>
-        <w:rPr>
-          <w:lang w:val="en-US"/>
-        </w:rPr>
-        <w:t>числа</w:t>
-      </w:r>
-      <w:proofErr w:type="spellEnd"/>
-      <w:r>
-        <w:t xml:space="preserve"> </w:t>
-      </w:r>
-      <w:proofErr w:type="spellStart"/>
-      <w:r>
-        <w:rPr>
-          <w:lang w:val="en-US"/>
-        </w:rPr>
-        <w:t>розділені</w:t>
-      </w:r>
-      <w:proofErr w:type="spellEnd"/>
-      <w:r>
-        <w:rPr>
-          <w:lang w:val="en-US"/>
-        </w:rPr>
-        <w:t xml:space="preserve"> </w:t>
-      </w:r>
-      <w:proofErr w:type="spellStart"/>
-      <w:r>
-        <w:rPr>
-          <w:lang w:val="en-US"/>
-        </w:rPr>
-        <w:t>пробілами</w:t>
-      </w:r>
-      <w:proofErr w:type="spellEnd"/>
-      <w:r>
-        <w:rPr>
-          <w:lang w:val="en-US"/>
-        </w:rPr>
-        <w:t xml:space="preserve"> — </w:t>
-      </w:r>
-      <w:proofErr w:type="spellStart"/>
-      <w:r>
-        <w:rPr>
-          <w:lang w:val="en-US"/>
-        </w:rPr>
-        <w:t>ширина</w:t>
-      </w:r>
-      <w:proofErr w:type="spellEnd"/>
-      <w:r>
-        <w:rPr>
-          <w:lang w:val="en-US"/>
-        </w:rPr>
-        <w:t xml:space="preserve"> </w:t>
-      </w:r>
-      <w:proofErr w:type="spellStart"/>
-      <w:r>
-        <w:rPr>
-          <w:lang w:val="en-US"/>
-        </w:rPr>
-        <w:t>майданчика</w:t>
-      </w:r>
-      <w:proofErr w:type="spellEnd"/>
-      <w:r>
-        <w:rPr>
-          <w:lang w:val="en-US"/>
-        </w:rPr>
-        <w:t xml:space="preserve"> </w:t>
-      </w:r>
-      <w:proofErr w:type="spellStart"/>
-      <w:r>
-        <w:rPr>
-          <w:lang w:val="en-US"/>
-        </w:rPr>
-        <w:t>по</w:t>
-      </w:r>
-      <w:proofErr w:type="spellEnd"/>
-      <w:r>
-        <w:rPr>
-          <w:lang w:val="en-US"/>
-        </w:rPr>
-        <w:t xml:space="preserve"> </w:t>
-      </w:r>
-      <w:proofErr w:type="spellStart"/>
-      <w:r>
-        <w:rPr>
-          <w:lang w:val="en-US"/>
-        </w:rPr>
-        <w:t>горизонталі</w:t>
-      </w:r>
-      <w:proofErr w:type="spellEnd"/>
-      <w:r>
-        <w:rPr>
-          <w:lang w:val="en-US"/>
-        </w:rPr>
-        <w:t xml:space="preserve">, </w:t>
-      </w:r>
-      <w:proofErr w:type="spellStart"/>
-      <w:r>
-        <w:rPr>
-          <w:lang w:val="en-US"/>
-        </w:rPr>
-        <w:t>довжина</w:t>
-      </w:r>
-      <w:proofErr w:type="spellEnd"/>
-      <w:r>
-        <w:rPr>
-          <w:lang w:val="en-US"/>
-        </w:rPr>
-        <w:t xml:space="preserve"> </w:t>
-      </w:r>
-      <w:proofErr w:type="spellStart"/>
-      <w:r>
-        <w:rPr>
-          <w:lang w:val="en-US"/>
-        </w:rPr>
-        <w:t>по</w:t>
-      </w:r>
-      <w:proofErr w:type="spellEnd"/>
-      <w:r>
-        <w:rPr>
-          <w:lang w:val="en-US"/>
-        </w:rPr>
-        <w:t xml:space="preserve"> </w:t>
-      </w:r>
-      <w:proofErr w:type="spellStart"/>
-      <w:r>
-        <w:rPr>
-          <w:lang w:val="en-US"/>
-        </w:rPr>
-        <w:t>вертикалі</w:t>
-      </w:r>
-      <w:proofErr w:type="spellEnd"/>
-      <w:r>
-        <w:rPr>
-          <w:lang w:val="en-US"/>
-        </w:rPr>
-        <w:t xml:space="preserve"> у </w:t>
-      </w:r>
-      <w:proofErr w:type="spellStart"/>
-      <w:r>
-        <w:rPr>
-          <w:lang w:val="en-US"/>
-        </w:rPr>
-        <w:t>метрах</w:t>
-      </w:r>
-      <w:proofErr w:type="spellEnd"/>
-      <w:r>
-        <w:rPr>
-          <w:lang w:val="en-US"/>
-        </w:rPr>
-        <w:t xml:space="preserve"> </w:t>
-      </w:r>
-      <w:proofErr w:type="spellStart"/>
-      <w:r>
-        <w:rPr>
-          <w:lang w:val="en-US"/>
-        </w:rPr>
-        <w:t>та</w:t>
-      </w:r>
-      <w:proofErr w:type="spellEnd"/>
-      <w:r>
-        <w:rPr>
-          <w:lang w:val="en-US"/>
-        </w:rPr>
-        <w:t xml:space="preserve"> </w:t>
-      </w:r>
-      <w:proofErr w:type="spellStart"/>
-      <w:r>
-        <w:rPr>
-          <w:lang w:val="en-US"/>
-        </w:rPr>
-        <w:t>номер</w:t>
-      </w:r>
-      <w:proofErr w:type="spellEnd"/>
-      <w:r>
-        <w:rPr>
-          <w:lang w:val="en-US"/>
-        </w:rPr>
-        <w:t xml:space="preserve"> </w:t>
-      </w:r>
-      <w:proofErr w:type="spellStart"/>
-      <w:r>
-        <w:rPr>
-          <w:lang w:val="en-US"/>
-        </w:rPr>
-        <w:t>кроку</w:t>
-      </w:r>
-      <w:proofErr w:type="spellEnd"/>
-      <w:r>
-        <w:rPr>
-          <w:lang w:val="en-US"/>
-        </w:rPr>
-        <w:t xml:space="preserve"> </w:t>
-      </w:r>
-      <w:proofErr w:type="spellStart"/>
-      <w:r>
-        <w:rPr>
-          <w:lang w:val="en-US"/>
-        </w:rPr>
-        <w:t>робота</w:t>
-      </w:r>
-      <w:proofErr w:type="spellEnd"/>
-      <w:r>
-        <w:rPr>
-          <w:lang w:val="en-US"/>
-        </w:rPr>
-        <w:t xml:space="preserve"> </w:t>
-      </w:r>
-      <w:proofErr w:type="spellStart"/>
-      <w:r>
-        <w:rPr>
-          <w:lang w:val="en-US"/>
-        </w:rPr>
-        <w:t>відповідно</w:t>
-      </w:r>
-      <w:proofErr w:type="spellEnd"/>
-      <w:r>
-        <w:rPr>
-          <w:lang w:val="en-US"/>
-        </w:rPr>
-        <w:t>.</w:t>
-      </w:r>
-      <w:r>
-        <w:rPr>
-          <w:lang w:val="en-US"/>
-        </w:rPr>
-        <w:br/>
-      </w:r>
-      <w:proofErr w:type="spellStart"/>
-      <w:r>
-        <w:rPr>
-          <w:lang w:val="en-US"/>
-        </w:rPr>
-        <w:t>Вихідні</w:t>
-      </w:r>
-      <w:proofErr w:type="spellEnd"/>
-      <w:r>
-        <w:rPr>
-          <w:lang w:val="en-US"/>
-        </w:rPr>
-        <w:t xml:space="preserve"> </w:t>
-      </w:r>
-      <w:proofErr w:type="spellStart"/>
-      <w:r>
-        <w:rPr>
-          <w:lang w:val="en-US"/>
-        </w:rPr>
-        <w:t>дані</w:t>
-      </w:r>
-      <w:proofErr w:type="spellEnd"/>
-      <w:r>
-        <w:t>:</w:t>
-      </w:r>
-      <w:r>
-        <w:br/>
-      </w:r>
-      <w:r>
-        <w:rPr>
-          <w:lang w:val="en-US"/>
-        </w:rPr>
-        <w:t xml:space="preserve">У </w:t>
-      </w:r>
-      <w:proofErr w:type="spellStart"/>
-      <w:r>
-        <w:rPr>
-          <w:lang w:val="en-US"/>
-        </w:rPr>
-        <w:t>єдиному</w:t>
-      </w:r>
-      <w:proofErr w:type="spellEnd"/>
-      <w:r>
-        <w:rPr>
-          <w:lang w:val="en-US"/>
-        </w:rPr>
-        <w:t xml:space="preserve"> </w:t>
-      </w:r>
-      <w:proofErr w:type="spellStart"/>
-      <w:r>
-        <w:rPr>
-          <w:lang w:val="en-US"/>
-        </w:rPr>
-        <w:t>рядку</w:t>
-      </w:r>
-      <w:proofErr w:type="spellEnd"/>
-      <w:r>
-        <w:rPr>
-          <w:lang w:val="en-US"/>
-        </w:rPr>
-        <w:t xml:space="preserve"> </w:t>
-      </w:r>
-      <w:proofErr w:type="spellStart"/>
-      <w:r>
-        <w:rPr>
-          <w:lang w:val="en-US"/>
-        </w:rPr>
-        <w:t>вивести</w:t>
-      </w:r>
-      <w:proofErr w:type="spellEnd"/>
-      <w:r>
-        <w:rPr>
-          <w:lang w:val="en-US"/>
-        </w:rPr>
-        <w:t xml:space="preserve"> </w:t>
-      </w:r>
-      <w:proofErr w:type="spellStart"/>
-      <w:r>
-        <w:rPr>
-          <w:lang w:val="en-US"/>
-        </w:rPr>
-        <w:t>два</w:t>
-      </w:r>
-      <w:proofErr w:type="spellEnd"/>
-      <w:r>
-        <w:rPr>
-          <w:lang w:val="en-US"/>
-        </w:rPr>
-        <w:t xml:space="preserve"> </w:t>
-      </w:r>
-      <w:proofErr w:type="spellStart"/>
-      <w:r>
-        <w:rPr>
-          <w:lang w:val="en-US"/>
-        </w:rPr>
-        <w:t>невід’ємних</w:t>
-      </w:r>
-      <w:proofErr w:type="spellEnd"/>
-      <w:r>
-        <w:rPr>
-          <w:lang w:val="en-US"/>
-        </w:rPr>
-        <w:t xml:space="preserve"> </w:t>
-      </w:r>
-      <w:proofErr w:type="spellStart"/>
-      <w:r>
-        <w:rPr>
-          <w:lang w:val="en-US"/>
-        </w:rPr>
-        <w:t>цілих</w:t>
-      </w:r>
-      <w:proofErr w:type="spellEnd"/>
-      <w:r>
-        <w:rPr>
-          <w:lang w:val="en-US"/>
-        </w:rPr>
-        <w:t xml:space="preserve"> </w:t>
-      </w:r>
-      <w:proofErr w:type="spellStart"/>
-      <w:r>
-        <w:rPr>
-          <w:lang w:val="en-US"/>
-        </w:rPr>
-        <w:t>числа</w:t>
-      </w:r>
-      <w:proofErr w:type="spellEnd"/>
-      <w:r>
-        <w:rPr>
-          <w:lang w:val="en-US"/>
-        </w:rPr>
-        <w:t xml:space="preserve">, </w:t>
-      </w:r>
-      <w:proofErr w:type="spellStart"/>
-      <w:r>
-        <w:rPr>
-          <w:lang w:val="en-US"/>
-        </w:rPr>
-        <w:t>розділені</w:t>
-      </w:r>
-      <w:proofErr w:type="spellEnd"/>
-      <w:r>
-        <w:rPr>
-          <w:lang w:val="en-US"/>
-        </w:rPr>
-        <w:t xml:space="preserve"> </w:t>
-      </w:r>
-      <w:proofErr w:type="spellStart"/>
-      <w:r>
-        <w:rPr>
-          <w:lang w:val="en-US"/>
-        </w:rPr>
-        <w:t>пробілом</w:t>
-      </w:r>
-      <w:proofErr w:type="spellEnd"/>
-      <w:r>
-        <w:rPr>
-          <w:lang w:val="en-US"/>
-        </w:rPr>
-        <w:t xml:space="preserve"> — </w:t>
-      </w:r>
-      <w:proofErr w:type="spellStart"/>
-      <w:r>
-        <w:rPr>
-          <w:lang w:val="en-US"/>
-        </w:rPr>
-        <w:t>координати</w:t>
-      </w:r>
-      <w:proofErr w:type="spellEnd"/>
-      <w:r>
-        <w:rPr>
-          <w:lang w:val="en-US"/>
-        </w:rPr>
-        <w:t xml:space="preserve"> </w:t>
-      </w:r>
-      <w:proofErr w:type="spellStart"/>
-      <w:r>
-        <w:rPr>
-          <w:lang w:val="en-US"/>
-        </w:rPr>
-        <w:t>по</w:t>
-      </w:r>
-      <w:proofErr w:type="spellEnd"/>
-      <w:r>
-        <w:rPr>
-          <w:lang w:val="en-US"/>
-        </w:rPr>
-        <w:t xml:space="preserve"> </w:t>
-      </w:r>
-      <w:proofErr w:type="spellStart"/>
-      <w:r>
-        <w:rPr>
-          <w:lang w:val="en-US"/>
-        </w:rPr>
-        <w:t>горизонталі</w:t>
-      </w:r>
-      <w:proofErr w:type="spellEnd"/>
-      <w:r>
-        <w:rPr>
-          <w:lang w:val="en-US"/>
-        </w:rPr>
-        <w:t xml:space="preserve"> </w:t>
-      </w:r>
-      <w:proofErr w:type="spellStart"/>
-      <w:r>
-        <w:rPr>
-          <w:lang w:val="en-US"/>
-        </w:rPr>
-        <w:t>та</w:t>
-      </w:r>
-      <w:proofErr w:type="spellEnd"/>
-      <w:r>
-        <w:rPr>
-          <w:lang w:val="en-US"/>
-        </w:rPr>
-        <w:t xml:space="preserve"> </w:t>
-      </w:r>
-      <w:proofErr w:type="spellStart"/>
-      <w:r>
-        <w:rPr>
-          <w:lang w:val="en-US"/>
-        </w:rPr>
-        <w:t>вертикалі</w:t>
-      </w:r>
-      <w:proofErr w:type="spellEnd"/>
-      <w:r>
-        <w:rPr>
-          <w:lang w:val="en-US"/>
-        </w:rPr>
-        <w:t xml:space="preserve"> </w:t>
-      </w:r>
-      <w:proofErr w:type="spellStart"/>
-      <w:r>
-        <w:rPr>
-          <w:lang w:val="en-US"/>
-        </w:rPr>
-        <w:t>для</w:t>
-      </w:r>
-      <w:proofErr w:type="spellEnd"/>
-      <w:r>
-        <w:rPr>
-          <w:lang w:val="en-US"/>
-        </w:rPr>
-        <w:t xml:space="preserve"> </w:t>
-      </w:r>
-      <w:proofErr w:type="spellStart"/>
-      <w:r>
-        <w:rPr>
-          <w:lang w:val="en-US"/>
-        </w:rPr>
-        <w:t>ділянки</w:t>
-      </w:r>
-      <w:proofErr w:type="spellEnd"/>
-      <w:r>
-        <w:rPr>
-          <w:lang w:val="en-US"/>
-        </w:rPr>
-        <w:t xml:space="preserve">, </w:t>
-      </w:r>
-      <w:proofErr w:type="spellStart"/>
-      <w:r>
-        <w:rPr>
-          <w:lang w:val="en-US"/>
-        </w:rPr>
-        <w:t>де</w:t>
-      </w:r>
-      <w:proofErr w:type="spellEnd"/>
-      <w:r>
-        <w:rPr>
-          <w:lang w:val="en-US"/>
-        </w:rPr>
-        <w:t xml:space="preserve"> </w:t>
-      </w:r>
-      <w:proofErr w:type="spellStart"/>
-      <w:r>
-        <w:rPr>
-          <w:lang w:val="en-US"/>
-        </w:rPr>
-        <w:t>буде</w:t>
-      </w:r>
-      <w:proofErr w:type="spellEnd"/>
-      <w:r>
-        <w:rPr>
-          <w:lang w:val="en-US"/>
-        </w:rPr>
-        <w:t xml:space="preserve"> </w:t>
-      </w:r>
-      <w:proofErr w:type="spellStart"/>
-      <w:r>
-        <w:rPr>
-          <w:lang w:val="en-US"/>
-        </w:rPr>
-        <w:t>робот</w:t>
-      </w:r>
-      <w:proofErr w:type="spellEnd"/>
-      <w:r>
-        <w:rPr>
-          <w:lang w:val="en-US"/>
-        </w:rPr>
-        <w:t xml:space="preserve"> </w:t>
-      </w:r>
-      <w:proofErr w:type="spellStart"/>
-      <w:r>
-        <w:rPr>
-          <w:lang w:val="en-US"/>
-        </w:rPr>
-        <w:t>на</w:t>
-      </w:r>
-      <w:proofErr w:type="spellEnd"/>
-      <w:r>
-        <w:rPr>
-          <w:lang w:val="en-US"/>
-        </w:rPr>
-        <w:t xml:space="preserve"> </w:t>
-      </w:r>
-      <w:r>
-        <w:t xml:space="preserve">введеному </w:t>
-      </w:r>
-      <w:proofErr w:type="spellStart"/>
-      <w:r>
-        <w:rPr>
-          <w:lang w:val="en-US"/>
-        </w:rPr>
         <w:t>кроці</w:t>
       </w:r>
-      <w:proofErr w:type="spellEnd"/>
       <w:r>
         <w:t>.</w:t>
       </w:r>
@@ -7723,176 +5954,20 @@
           <w:szCs w:val="22"/>
         </w:rPr>
       </w:pPr>
-      <w:proofErr w:type="spellStart"/>
       <w:r>
         <w:rPr>
           <w:lang w:val="en-US"/>
         </w:rPr>
-        <w:t>Якщо</w:t>
-      </w:r>
-      <w:proofErr w:type="spellEnd"/>
+        <w:t>Якщо такий крок є неможливим за умовою задачі, виве</w:t>
+      </w:r>
+      <w:r>
+        <w:t>сти</w:t>
+      </w:r>
       <w:r>
         <w:rPr>
           <w:lang w:val="en-US"/>
         </w:rPr>
-        <w:t xml:space="preserve"> </w:t>
-      </w:r>
-      <w:proofErr w:type="spellStart"/>
-      <w:r>
-        <w:rPr>
-          <w:lang w:val="en-US"/>
-        </w:rPr>
-        <w:t>такий</w:t>
-      </w:r>
-      <w:proofErr w:type="spellEnd"/>
-      <w:r>
-        <w:rPr>
-          <w:lang w:val="en-US"/>
-        </w:rPr>
-        <w:t xml:space="preserve"> </w:t>
-      </w:r>
-      <w:proofErr w:type="spellStart"/>
-      <w:r>
-        <w:rPr>
-          <w:lang w:val="en-US"/>
-        </w:rPr>
-        <w:t>крок</w:t>
-      </w:r>
-      <w:proofErr w:type="spellEnd"/>
-      <w:r>
-        <w:rPr>
-          <w:lang w:val="en-US"/>
-        </w:rPr>
-        <w:t xml:space="preserve"> є </w:t>
-      </w:r>
-      <w:proofErr w:type="spellStart"/>
-      <w:r>
-        <w:rPr>
-          <w:lang w:val="en-US"/>
-        </w:rPr>
-        <w:t>неможливим</w:t>
-      </w:r>
-      <w:proofErr w:type="spellEnd"/>
-      <w:r>
-        <w:rPr>
-          <w:lang w:val="en-US"/>
-        </w:rPr>
-        <w:t xml:space="preserve"> </w:t>
-      </w:r>
-      <w:proofErr w:type="spellStart"/>
-      <w:r>
-        <w:rPr>
-          <w:lang w:val="en-US"/>
-        </w:rPr>
-        <w:t>за</w:t>
-      </w:r>
-      <w:proofErr w:type="spellEnd"/>
-      <w:r>
-        <w:rPr>
-          <w:lang w:val="en-US"/>
-        </w:rPr>
-        <w:t xml:space="preserve"> </w:t>
-      </w:r>
-      <w:proofErr w:type="spellStart"/>
-      <w:r>
-        <w:rPr>
-          <w:lang w:val="en-US"/>
-        </w:rPr>
-        <w:t>умовою</w:t>
-      </w:r>
-      <w:proofErr w:type="spellEnd"/>
-      <w:r>
-        <w:rPr>
-          <w:lang w:val="en-US"/>
-        </w:rPr>
-        <w:t xml:space="preserve"> </w:t>
-      </w:r>
-      <w:proofErr w:type="spellStart"/>
-      <w:r>
-        <w:rPr>
-          <w:lang w:val="en-US"/>
-        </w:rPr>
-        <w:t>задачі</w:t>
-      </w:r>
-      <w:proofErr w:type="spellEnd"/>
-      <w:r>
-        <w:rPr>
-          <w:lang w:val="en-US"/>
-        </w:rPr>
-        <w:t xml:space="preserve">, </w:t>
-      </w:r>
-      <w:proofErr w:type="spellStart"/>
-      <w:r>
-        <w:rPr>
-          <w:lang w:val="en-US"/>
-        </w:rPr>
-        <w:t>виве</w:t>
-      </w:r>
-      <w:r>
-        <w:t>сти</w:t>
-      </w:r>
-      <w:proofErr w:type="spellEnd"/>
-      <w:r>
-        <w:rPr>
-          <w:lang w:val="en-US"/>
-        </w:rPr>
-        <w:t xml:space="preserve"> </w:t>
-      </w:r>
-      <w:proofErr w:type="spellStart"/>
-      <w:r>
-        <w:rPr>
-          <w:lang w:val="en-US"/>
-        </w:rPr>
-        <w:t>два</w:t>
-      </w:r>
-      <w:proofErr w:type="spellEnd"/>
-      <w:r>
-        <w:rPr>
-          <w:lang w:val="en-US"/>
-        </w:rPr>
-        <w:t xml:space="preserve"> </w:t>
-      </w:r>
-      <w:proofErr w:type="spellStart"/>
-      <w:r>
-        <w:rPr>
-          <w:lang w:val="en-US"/>
-        </w:rPr>
-        <w:t>числа</w:t>
-      </w:r>
-      <w:proofErr w:type="spellEnd"/>
-      <w:r>
-        <w:rPr>
-          <w:lang w:val="en-US"/>
-        </w:rPr>
-        <w:t xml:space="preserve"> </w:t>
-      </w:r>
-      <w:proofErr w:type="spellStart"/>
-      <w:r>
-        <w:rPr>
-          <w:lang w:val="en-US"/>
-        </w:rPr>
-        <w:t>через</w:t>
-      </w:r>
-      <w:proofErr w:type="spellEnd"/>
-      <w:r>
-        <w:rPr>
-          <w:lang w:val="en-US"/>
-        </w:rPr>
-        <w:t xml:space="preserve"> </w:t>
-      </w:r>
-      <w:proofErr w:type="spellStart"/>
-      <w:r>
-        <w:rPr>
-          <w:lang w:val="en-US"/>
-        </w:rPr>
-        <w:t>пробіл</w:t>
-      </w:r>
-      <w:proofErr w:type="spellEnd"/>
-      <w:r>
-        <w:rPr>
-          <w:lang w:val="en-US"/>
-        </w:rPr>
-        <w:t>: -1 -1.</w:t>
+        <w:t xml:space="preserve"> два числа через пробіл: -1 -1.</w:t>
       </w:r>
     </w:p>
     <w:p>
@@ -8471,25 +6546,7 @@
           <w:sz w:val="24"/>
           <w:szCs w:val="24"/>
         </w:rPr>
-        <w:t xml:space="preserve">VNS </w:t>
-      </w:r>
-      <w:proofErr w:type="spellStart"/>
-      <w:r>
-        <w:rPr>
-          <w:rFonts w:ascii="Times New Roman" w:eastAsia="Times New Roman" w:hAnsi="Times New Roman" w:cs="Times New Roman"/>
-          <w:sz w:val="24"/>
-          <w:szCs w:val="24"/>
-        </w:rPr>
-        <w:t>Lab</w:t>
-      </w:r>
-      <w:proofErr w:type="spellEnd"/>
-      <w:r>
-        <w:rPr>
-          <w:rFonts w:ascii="Times New Roman" w:eastAsia="Times New Roman" w:hAnsi="Times New Roman" w:cs="Times New Roman"/>
-          <w:sz w:val="24"/>
-          <w:szCs w:val="24"/>
-        </w:rPr>
-        <w:t xml:space="preserve"> 2</w:t>
+        <w:t>VNS Lab 2</w:t>
       </w:r>
     </w:p>
     <w:p>
@@ -8673,7 +6730,6 @@
         </w:rPr>
         <w:t xml:space="preserve">4 </w:t>
       </w:r>
-      <w:proofErr w:type="spellStart"/>
       <w:r>
         <w:rPr>
           <w:rFonts w:ascii="Times New Roman" w:eastAsia="Times New Roman" w:hAnsi="Times New Roman" w:cs="Times New Roman"/>
@@ -8681,17 +6737,7 @@
           <w:szCs w:val="24"/>
           <w:lang w:val="en-US"/>
         </w:rPr>
-        <w:t>Algotester</w:t>
-      </w:r>
-      <w:proofErr w:type="spellEnd"/>
-      <w:r>
-        <w:rPr>
-          <w:rFonts w:ascii="Times New Roman" w:eastAsia="Times New Roman" w:hAnsi="Times New Roman" w:cs="Times New Roman"/>
-          <w:sz w:val="24"/>
-          <w:szCs w:val="24"/>
-          <w:lang w:val="en-US"/>
-        </w:rPr>
-        <w:t xml:space="preserve"> Lab 1</w:t>
+        <w:t>Algotester Lab 1</w:t>
       </w:r>
     </w:p>
     <w:p>
@@ -8944,20 +6990,8 @@
           <w:szCs w:val="24"/>
           <w:lang w:val="en-US"/>
         </w:rPr>
-        <w:t xml:space="preserve">long </w:t>
-      </w:r>
-      <w:proofErr w:type="spellStart"/>
-      <w:r>
-        <w:rPr>
-          <w:rFonts w:ascii="Times New Roman" w:eastAsia="Times New Roman" w:hAnsi="Times New Roman" w:cs="Times New Roman"/>
-          <w:color w:val="000000"/>
-          <w:sz w:val="24"/>
-          <w:szCs w:val="24"/>
-          <w:lang w:val="en-US"/>
-        </w:rPr>
-        <w:t>long</w:t>
-      </w:r>
-      <w:proofErr w:type="spellEnd"/>
+        <w:t>long long</w:t>
+      </w:r>
       <w:r>
         <w:rPr>
           <w:rFonts w:ascii="Times New Roman" w:eastAsia="Times New Roman" w:hAnsi="Times New Roman" w:cs="Times New Roman"/>
@@ -9008,43 +7042,7 @@
           <w:sz w:val="24"/>
           <w:szCs w:val="24"/>
         </w:rPr>
-        <w:t xml:space="preserve"> </w:t>
-      </w:r>
-      <w:proofErr w:type="spellStart"/>
-      <w:r>
-        <w:rPr>
-          <w:rFonts w:ascii="Times New Roman" w:eastAsia="Times New Roman" w:hAnsi="Times New Roman" w:cs="Times New Roman"/>
-          <w:sz w:val="24"/>
-          <w:szCs w:val="24"/>
-        </w:rPr>
-        <w:t>Algotester</w:t>
-      </w:r>
-      <w:proofErr w:type="spellEnd"/>
-      <w:r>
-        <w:rPr>
-          <w:rFonts w:ascii="Times New Roman" w:eastAsia="Times New Roman" w:hAnsi="Times New Roman" w:cs="Times New Roman"/>
-          <w:sz w:val="24"/>
-          <w:szCs w:val="24"/>
-        </w:rPr>
-        <w:t xml:space="preserve"> </w:t>
-      </w:r>
-      <w:proofErr w:type="spellStart"/>
-      <w:r>
-        <w:rPr>
-          <w:rFonts w:ascii="Times New Roman" w:eastAsia="Times New Roman" w:hAnsi="Times New Roman" w:cs="Times New Roman"/>
-          <w:sz w:val="24"/>
-          <w:szCs w:val="24"/>
-        </w:rPr>
-        <w:t>Lab</w:t>
-      </w:r>
-      <w:proofErr w:type="spellEnd"/>
-      <w:r>
-        <w:rPr>
-          <w:rFonts w:ascii="Times New Roman" w:eastAsia="Times New Roman" w:hAnsi="Times New Roman" w:cs="Times New Roman"/>
-          <w:sz w:val="24"/>
-          <w:szCs w:val="24"/>
-        </w:rPr>
-        <w:t xml:space="preserve"> 2</w:t>
+        <w:t xml:space="preserve"> Algotester Lab 2</w:t>
       </w:r>
     </w:p>
     <w:p>
@@ -9647,45 +7645,14 @@
           <w:szCs w:val="24"/>
         </w:rPr>
       </w:pPr>
-      <w:proofErr w:type="spellStart"/>
-      <w:r>
-        <w:rPr>
-          <w:rFonts w:ascii="Times New Roman" w:eastAsia="Times New Roman" w:hAnsi="Times New Roman" w:cs="Times New Roman"/>
-          <w:color w:val="000000"/>
-          <w:sz w:val="24"/>
-          <w:szCs w:val="24"/>
-        </w:rPr>
-        <w:t>if</w:t>
-      </w:r>
-      <w:proofErr w:type="spellEnd"/>
-      <w:r>
-        <w:rPr>
-          <w:rFonts w:ascii="Times New Roman" w:eastAsia="Times New Roman" w:hAnsi="Times New Roman" w:cs="Times New Roman"/>
-          <w:color w:val="000000"/>
-          <w:sz w:val="24"/>
-          <w:szCs w:val="24"/>
-        </w:rPr>
-        <w:t xml:space="preserve"> </w:t>
-      </w:r>
-      <w:proofErr w:type="spellStart"/>
-      <w:r>
-        <w:rPr>
-          <w:rFonts w:ascii="Times New Roman" w:eastAsia="Times New Roman" w:hAnsi="Times New Roman" w:cs="Times New Roman"/>
-          <w:color w:val="000000"/>
-          <w:sz w:val="24"/>
-          <w:szCs w:val="24"/>
-        </w:rPr>
-        <w:t>else</w:t>
-      </w:r>
-      <w:proofErr w:type="spellEnd"/>
-      <w:r>
-        <w:rPr>
-          <w:rFonts w:ascii="Times New Roman" w:eastAsia="Times New Roman" w:hAnsi="Times New Roman" w:cs="Times New Roman"/>
-          <w:color w:val="000000"/>
-          <w:sz w:val="24"/>
-          <w:szCs w:val="24"/>
-        </w:rPr>
-        <w:t xml:space="preserve"> - щоб вирішити, чи повинен користувач взяти куртку чи ні</w:t>
+      <w:r>
+        <w:rPr>
+          <w:rFonts w:ascii="Times New Roman" w:eastAsia="Times New Roman" w:hAnsi="Times New Roman" w:cs="Times New Roman"/>
+          <w:color w:val="000000"/>
+          <w:sz w:val="24"/>
+          <w:szCs w:val="24"/>
+        </w:rPr>
+        <w:t>if else - щоб вирішити, чи повинен користувач взяти куртку чи ні</w:t>
       </w:r>
       <w:r>
         <w:rPr>
@@ -9715,85 +7682,14 @@
           <w:szCs w:val="24"/>
         </w:rPr>
       </w:pPr>
-      <w:proofErr w:type="spellStart"/>
-      <w:r>
-        <w:rPr>
-          <w:rFonts w:ascii="Times New Roman" w:eastAsia="Times New Roman" w:hAnsi="Times New Roman" w:cs="Times New Roman"/>
-          <w:color w:val="000000"/>
-          <w:sz w:val="24"/>
-          <w:szCs w:val="24"/>
-        </w:rPr>
-        <w:t>if</w:t>
-      </w:r>
-      <w:proofErr w:type="spellEnd"/>
-      <w:r>
-        <w:rPr>
-          <w:rFonts w:ascii="Times New Roman" w:eastAsia="Times New Roman" w:hAnsi="Times New Roman" w:cs="Times New Roman"/>
-          <w:color w:val="000000"/>
-          <w:sz w:val="24"/>
-          <w:szCs w:val="24"/>
-        </w:rPr>
-        <w:t xml:space="preserve">, </w:t>
-      </w:r>
-      <w:proofErr w:type="spellStart"/>
-      <w:r>
-        <w:rPr>
-          <w:rFonts w:ascii="Times New Roman" w:eastAsia="Times New Roman" w:hAnsi="Times New Roman" w:cs="Times New Roman"/>
-          <w:color w:val="000000"/>
-          <w:sz w:val="24"/>
-          <w:szCs w:val="24"/>
-        </w:rPr>
-        <w:t>else</w:t>
-      </w:r>
-      <w:proofErr w:type="spellEnd"/>
-      <w:r>
-        <w:rPr>
-          <w:rFonts w:ascii="Times New Roman" w:eastAsia="Times New Roman" w:hAnsi="Times New Roman" w:cs="Times New Roman"/>
-          <w:color w:val="000000"/>
-          <w:sz w:val="24"/>
-          <w:szCs w:val="24"/>
-        </w:rPr>
-        <w:t xml:space="preserve"> </w:t>
-      </w:r>
-      <w:proofErr w:type="spellStart"/>
-      <w:r>
-        <w:rPr>
-          <w:rFonts w:ascii="Times New Roman" w:eastAsia="Times New Roman" w:hAnsi="Times New Roman" w:cs="Times New Roman"/>
-          <w:color w:val="000000"/>
-          <w:sz w:val="24"/>
-          <w:szCs w:val="24"/>
-        </w:rPr>
-        <w:t>if</w:t>
-      </w:r>
-      <w:proofErr w:type="spellEnd"/>
-      <w:r>
-        <w:rPr>
-          <w:rFonts w:ascii="Times New Roman" w:eastAsia="Times New Roman" w:hAnsi="Times New Roman" w:cs="Times New Roman"/>
-          <w:color w:val="000000"/>
-          <w:sz w:val="24"/>
-          <w:szCs w:val="24"/>
-        </w:rPr>
-        <w:t xml:space="preserve"> - щоб надати рекомендацію щодо активності (прогулянка, футбол, настільні ігри, </w:t>
-      </w:r>
-      <w:proofErr w:type="spellStart"/>
-      <w:r>
-        <w:rPr>
-          <w:rFonts w:ascii="Times New Roman" w:eastAsia="Times New Roman" w:hAnsi="Times New Roman" w:cs="Times New Roman"/>
-          <w:color w:val="000000"/>
-          <w:sz w:val="24"/>
-          <w:szCs w:val="24"/>
-        </w:rPr>
-        <w:t>etc</w:t>
-      </w:r>
-      <w:proofErr w:type="spellEnd"/>
-      <w:r>
-        <w:rPr>
-          <w:rFonts w:ascii="Times New Roman" w:eastAsia="Times New Roman" w:hAnsi="Times New Roman" w:cs="Times New Roman"/>
-          <w:color w:val="000000"/>
-          <w:sz w:val="24"/>
-          <w:szCs w:val="24"/>
-        </w:rPr>
-        <w:t>)</w:t>
+      <w:r>
+        <w:rPr>
+          <w:rFonts w:ascii="Times New Roman" w:eastAsia="Times New Roman" w:hAnsi="Times New Roman" w:cs="Times New Roman"/>
+          <w:color w:val="000000"/>
+          <w:sz w:val="24"/>
+          <w:szCs w:val="24"/>
+        </w:rPr>
+        <w:t>if, else if - щоб надати рекомендацію щодо активності (прогулянка, футбол, настільні ігри, etc)</w:t>
       </w:r>
       <w:r>
         <w:rPr>
@@ -9823,92 +7719,60 @@
           <w:szCs w:val="24"/>
         </w:rPr>
       </w:pPr>
-      <w:proofErr w:type="spellStart"/>
-      <w:r>
-        <w:rPr>
-          <w:rFonts w:ascii="Times New Roman" w:eastAsia="Times New Roman" w:hAnsi="Times New Roman" w:cs="Times New Roman"/>
-          <w:color w:val="000000"/>
-          <w:sz w:val="24"/>
-          <w:szCs w:val="24"/>
-        </w:rPr>
-        <w:t>switch</w:t>
-      </w:r>
-      <w:proofErr w:type="spellEnd"/>
-      <w:r>
-        <w:rPr>
-          <w:rFonts w:ascii="Times New Roman" w:eastAsia="Times New Roman" w:hAnsi="Times New Roman" w:cs="Times New Roman"/>
-          <w:color w:val="000000"/>
-          <w:sz w:val="24"/>
-          <w:szCs w:val="24"/>
+      <w:r>
+        <w:rPr>
+          <w:rFonts w:ascii="Times New Roman" w:eastAsia="Times New Roman" w:hAnsi="Times New Roman" w:cs="Times New Roman"/>
+          <w:color w:val="000000"/>
+          <w:sz w:val="24"/>
+          <w:szCs w:val="24"/>
+        </w:rPr>
+        <w:t>switch case - для визначення типу рекомендованого взуття</w:t>
+      </w:r>
+      <w:r>
+        <w:rPr>
+          <w:rFonts w:ascii="Times New Roman" w:eastAsia="Times New Roman" w:hAnsi="Times New Roman" w:cs="Times New Roman"/>
+          <w:color w:val="000000"/>
+          <w:sz w:val="24"/>
+          <w:szCs w:val="24"/>
+        </w:rPr>
+        <w:t>.</w:t>
+      </w:r>
+    </w:p>
+    <w:p>
+      <w:pPr>
+        <w:spacing w:after="0"/>
+        <w:rPr>
+          <w:rFonts w:ascii="Times New Roman" w:eastAsia="Times New Roman" w:hAnsi="Times New Roman" w:cs="Times New Roman"/>
+          <w:sz w:val="24"/>
+          <w:szCs w:val="24"/>
+        </w:rPr>
+      </w:pPr>
+      <w:r>
+        <w:rPr>
+          <w:rFonts w:ascii="Times New Roman" w:eastAsia="Times New Roman" w:hAnsi="Times New Roman" w:cs="Times New Roman"/>
+          <w:sz w:val="24"/>
+          <w:szCs w:val="24"/>
+        </w:rPr>
+        <w:t>Програма №</w:t>
+      </w:r>
+      <w:r>
+        <w:rPr>
+          <w:rFonts w:ascii="Times New Roman" w:eastAsia="Times New Roman" w:hAnsi="Times New Roman" w:cs="Times New Roman"/>
+          <w:sz w:val="24"/>
+          <w:szCs w:val="24"/>
+          <w:lang w:val="en-US"/>
+        </w:rPr>
+        <w:t>6 Self Practice Work</w:t>
+      </w:r>
+      <w:r>
+        <w:rPr>
+          <w:rFonts w:ascii="Times New Roman" w:eastAsia="Times New Roman" w:hAnsi="Times New Roman" w:cs="Times New Roman"/>
+          <w:sz w:val="24"/>
+          <w:szCs w:val="24"/>
+          <w:lang w:val="en-US"/>
         </w:rPr>
         <w:t xml:space="preserve"> </w:t>
       </w:r>
-      <w:proofErr w:type="spellStart"/>
-      <w:r>
-        <w:rPr>
-          <w:rFonts w:ascii="Times New Roman" w:eastAsia="Times New Roman" w:hAnsi="Times New Roman" w:cs="Times New Roman"/>
-          <w:color w:val="000000"/>
-          <w:sz w:val="24"/>
-          <w:szCs w:val="24"/>
-        </w:rPr>
-        <w:t>case</w:t>
-      </w:r>
-      <w:proofErr w:type="spellEnd"/>
-      <w:r>
-        <w:rPr>
-          <w:rFonts w:ascii="Times New Roman" w:eastAsia="Times New Roman" w:hAnsi="Times New Roman" w:cs="Times New Roman"/>
-          <w:color w:val="000000"/>
-          <w:sz w:val="24"/>
-          <w:szCs w:val="24"/>
-        </w:rPr>
-        <w:t xml:space="preserve"> - для визначення типу рекомендованого взуття</w:t>
-      </w:r>
-      <w:r>
-        <w:rPr>
-          <w:rFonts w:ascii="Times New Roman" w:eastAsia="Times New Roman" w:hAnsi="Times New Roman" w:cs="Times New Roman"/>
-          <w:color w:val="000000"/>
-          <w:sz w:val="24"/>
-          <w:szCs w:val="24"/>
-        </w:rPr>
-        <w:t>.</w:t>
-      </w:r>
-    </w:p>
-    <w:p>
-      <w:pPr>
-        <w:spacing w:after="0"/>
-        <w:rPr>
-          <w:rFonts w:ascii="Times New Roman" w:eastAsia="Times New Roman" w:hAnsi="Times New Roman" w:cs="Times New Roman"/>
-          <w:sz w:val="24"/>
-          <w:szCs w:val="24"/>
-        </w:rPr>
-      </w:pPr>
-      <w:r>
-        <w:rPr>
-          <w:rFonts w:ascii="Times New Roman" w:eastAsia="Times New Roman" w:hAnsi="Times New Roman" w:cs="Times New Roman"/>
-          <w:sz w:val="24"/>
-          <w:szCs w:val="24"/>
-        </w:rPr>
-        <w:t>Програма №</w:t>
-      </w:r>
-      <w:r>
-        <w:rPr>
-          <w:rFonts w:ascii="Times New Roman" w:eastAsia="Times New Roman" w:hAnsi="Times New Roman" w:cs="Times New Roman"/>
-          <w:sz w:val="24"/>
-          <w:szCs w:val="24"/>
-          <w:lang w:val="en-US"/>
-        </w:rPr>
-        <w:t>6 Self Practice Work</w:t>
-      </w:r>
-      <w:r>
-        <w:rPr>
-          <w:rFonts w:ascii="Times New Roman" w:eastAsia="Times New Roman" w:hAnsi="Times New Roman" w:cs="Times New Roman"/>
-          <w:sz w:val="24"/>
-          <w:szCs w:val="24"/>
-          <w:lang w:val="en-US"/>
-        </w:rPr>
-        <w:t xml:space="preserve"> </w:t>
-      </w:r>
-      <w:proofErr w:type="spellStart"/>
       <w:r>
         <w:rPr>
           <w:rFonts w:ascii="Times New Roman" w:eastAsia="Times New Roman" w:hAnsi="Times New Roman" w:cs="Times New Roman"/>
@@ -9917,7 +7781,6 @@
         </w:rPr>
         <w:t>Наноробот</w:t>
       </w:r>
-      <w:proofErr w:type="spellEnd"/>
     </w:p>
     <w:p>
       <w:pPr>
@@ -10293,43 +8156,7 @@
           <w:sz w:val="24"/>
           <w:szCs w:val="24"/>
         </w:rPr>
-        <w:t xml:space="preserve">VNS </w:t>
-      </w:r>
-      <w:proofErr w:type="spellStart"/>
-      <w:r>
-        <w:rPr>
-          <w:rFonts w:ascii="Times New Roman" w:eastAsia="Times New Roman" w:hAnsi="Times New Roman" w:cs="Times New Roman"/>
-          <w:sz w:val="24"/>
-          <w:szCs w:val="24"/>
-        </w:rPr>
-        <w:t>Lab</w:t>
-      </w:r>
-      <w:proofErr w:type="spellEnd"/>
-      <w:r>
-        <w:rPr>
-          <w:rFonts w:ascii="Times New Roman" w:eastAsia="Times New Roman" w:hAnsi="Times New Roman" w:cs="Times New Roman"/>
-          <w:sz w:val="24"/>
-          <w:szCs w:val="24"/>
-        </w:rPr>
-        <w:t xml:space="preserve"> 1 - </w:t>
-      </w:r>
-      <w:proofErr w:type="spellStart"/>
-      <w:r>
-        <w:rPr>
-          <w:rFonts w:ascii="Times New Roman" w:eastAsia="Times New Roman" w:hAnsi="Times New Roman" w:cs="Times New Roman"/>
-          <w:sz w:val="24"/>
-          <w:szCs w:val="24"/>
-        </w:rPr>
-        <w:t>Task</w:t>
-      </w:r>
-      <w:proofErr w:type="spellEnd"/>
-      <w:r>
-        <w:rPr>
-          <w:rFonts w:ascii="Times New Roman" w:eastAsia="Times New Roman" w:hAnsi="Times New Roman" w:cs="Times New Roman"/>
-          <w:sz w:val="24"/>
-          <w:szCs w:val="24"/>
-        </w:rPr>
-        <w:t xml:space="preserve"> 1-</w:t>
+        <w:t>VNS Lab 1 - Task 1-</w:t>
       </w:r>
       <w:r>
         <w:rPr>
@@ -10497,43 +8324,7 @@
           <w:sz w:val="24"/>
           <w:szCs w:val="24"/>
         </w:rPr>
-        <w:t xml:space="preserve">VNS </w:t>
-      </w:r>
-      <w:proofErr w:type="spellStart"/>
-      <w:r>
-        <w:rPr>
-          <w:rFonts w:ascii="Times New Roman" w:eastAsia="Times New Roman" w:hAnsi="Times New Roman" w:cs="Times New Roman"/>
-          <w:sz w:val="24"/>
-          <w:szCs w:val="24"/>
-        </w:rPr>
-        <w:t>Lab</w:t>
-      </w:r>
-      <w:proofErr w:type="spellEnd"/>
-      <w:r>
-        <w:rPr>
-          <w:rFonts w:ascii="Times New Roman" w:eastAsia="Times New Roman" w:hAnsi="Times New Roman" w:cs="Times New Roman"/>
-          <w:sz w:val="24"/>
-          <w:szCs w:val="24"/>
-        </w:rPr>
-        <w:t xml:space="preserve"> 1 - </w:t>
-      </w:r>
-      <w:proofErr w:type="spellStart"/>
-      <w:r>
-        <w:rPr>
-          <w:rFonts w:ascii="Times New Roman" w:eastAsia="Times New Roman" w:hAnsi="Times New Roman" w:cs="Times New Roman"/>
-          <w:sz w:val="24"/>
-          <w:szCs w:val="24"/>
-        </w:rPr>
-        <w:t>Task</w:t>
-      </w:r>
-      <w:proofErr w:type="spellEnd"/>
-      <w:r>
-        <w:rPr>
-          <w:rFonts w:ascii="Times New Roman" w:eastAsia="Times New Roman" w:hAnsi="Times New Roman" w:cs="Times New Roman"/>
-          <w:sz w:val="24"/>
-          <w:szCs w:val="24"/>
-        </w:rPr>
-        <w:t xml:space="preserve"> 1-</w:t>
+        <w:t>VNS Lab 1 - Task 1-</w:t>
       </w:r>
       <w:r>
         <w:rPr>
@@ -10686,25 +8477,7 @@
           <w:sz w:val="24"/>
           <w:szCs w:val="24"/>
         </w:rPr>
-        <w:t xml:space="preserve">VNS </w:t>
-      </w:r>
-      <w:proofErr w:type="spellStart"/>
-      <w:r>
-        <w:rPr>
-          <w:rFonts w:ascii="Times New Roman" w:eastAsia="Times New Roman" w:hAnsi="Times New Roman" w:cs="Times New Roman"/>
-          <w:sz w:val="24"/>
-          <w:szCs w:val="24"/>
-        </w:rPr>
-        <w:t>Lab</w:t>
-      </w:r>
-      <w:proofErr w:type="spellEnd"/>
-      <w:r>
-        <w:rPr>
-          <w:rFonts w:ascii="Times New Roman" w:eastAsia="Times New Roman" w:hAnsi="Times New Roman" w:cs="Times New Roman"/>
-          <w:sz w:val="24"/>
-          <w:szCs w:val="24"/>
-        </w:rPr>
-        <w:t xml:space="preserve"> 2</w:t>
+        <w:t>VNS Lab 2</w:t>
       </w:r>
       <w:r>
         <w:rPr>
@@ -10891,41 +8664,13 @@
         </w:rPr>
         <w:t xml:space="preserve"> </w:t>
       </w:r>
-      <w:proofErr w:type="spellStart"/>
-      <w:r>
-        <w:rPr>
-          <w:rFonts w:ascii="Times New Roman" w:eastAsia="Times New Roman" w:hAnsi="Times New Roman" w:cs="Times New Roman"/>
-          <w:sz w:val="24"/>
-          <w:szCs w:val="24"/>
-        </w:rPr>
-        <w:t>Algotester</w:t>
-      </w:r>
-      <w:proofErr w:type="spellEnd"/>
-      <w:r>
-        <w:rPr>
-          <w:rFonts w:ascii="Times New Roman" w:eastAsia="Times New Roman" w:hAnsi="Times New Roman" w:cs="Times New Roman"/>
-          <w:sz w:val="24"/>
-          <w:szCs w:val="24"/>
-        </w:rPr>
-        <w:t xml:space="preserve"> </w:t>
-      </w:r>
-      <w:proofErr w:type="spellStart"/>
-      <w:r>
-        <w:rPr>
-          <w:rFonts w:ascii="Times New Roman" w:eastAsia="Times New Roman" w:hAnsi="Times New Roman" w:cs="Times New Roman"/>
-          <w:sz w:val="24"/>
-          <w:szCs w:val="24"/>
-        </w:rPr>
-        <w:t>Lab</w:t>
-      </w:r>
-      <w:proofErr w:type="spellEnd"/>
-      <w:r>
-        <w:rPr>
-          <w:rFonts w:ascii="Times New Roman" w:eastAsia="Times New Roman" w:hAnsi="Times New Roman" w:cs="Times New Roman"/>
-          <w:sz w:val="24"/>
-          <w:szCs w:val="24"/>
-        </w:rPr>
-        <w:t xml:space="preserve"> 1</w:t>
+      <w:r>
+        <w:rPr>
+          <w:rFonts w:ascii="Times New Roman" w:eastAsia="Times New Roman" w:hAnsi="Times New Roman" w:cs="Times New Roman"/>
+          <w:sz w:val="24"/>
+          <w:szCs w:val="24"/>
+        </w:rPr>
+        <w:t>Algotester Lab 1</w:t>
       </w:r>
       <w:r>
         <w:rPr>
@@ -11117,41 +8862,13 @@
         </w:rPr>
         <w:t xml:space="preserve"> </w:t>
       </w:r>
-      <w:proofErr w:type="spellStart"/>
-      <w:r>
-        <w:rPr>
-          <w:rFonts w:ascii="Times New Roman" w:eastAsia="Times New Roman" w:hAnsi="Times New Roman" w:cs="Times New Roman"/>
-          <w:sz w:val="24"/>
-          <w:szCs w:val="24"/>
-        </w:rPr>
-        <w:t>Algotester</w:t>
-      </w:r>
-      <w:proofErr w:type="spellEnd"/>
-      <w:r>
-        <w:rPr>
-          <w:rFonts w:ascii="Times New Roman" w:eastAsia="Times New Roman" w:hAnsi="Times New Roman" w:cs="Times New Roman"/>
-          <w:sz w:val="24"/>
-          <w:szCs w:val="24"/>
-        </w:rPr>
-        <w:t xml:space="preserve"> </w:t>
-      </w:r>
-      <w:proofErr w:type="spellStart"/>
-      <w:r>
-        <w:rPr>
-          <w:rFonts w:ascii="Times New Roman" w:eastAsia="Times New Roman" w:hAnsi="Times New Roman" w:cs="Times New Roman"/>
-          <w:sz w:val="24"/>
-          <w:szCs w:val="24"/>
-        </w:rPr>
-        <w:t>Lab</w:t>
-      </w:r>
-      <w:proofErr w:type="spellEnd"/>
-      <w:r>
-        <w:rPr>
-          <w:rFonts w:ascii="Times New Roman" w:eastAsia="Times New Roman" w:hAnsi="Times New Roman" w:cs="Times New Roman"/>
-          <w:sz w:val="24"/>
-          <w:szCs w:val="24"/>
-        </w:rPr>
-        <w:t xml:space="preserve"> </w:t>
+      <w:r>
+        <w:rPr>
+          <w:rFonts w:ascii="Times New Roman" w:eastAsia="Times New Roman" w:hAnsi="Times New Roman" w:cs="Times New Roman"/>
+          <w:sz w:val="24"/>
+          <w:szCs w:val="24"/>
+        </w:rPr>
+        <w:t xml:space="preserve">Algotester Lab </w:t>
       </w:r>
       <w:r>
         <w:rPr>
@@ -11395,52 +9112,14 @@
         </w:rPr>
         <w:t xml:space="preserve"> </w:t>
       </w:r>
-      <w:proofErr w:type="spellStart"/>
-      <w:r>
-        <w:rPr>
-          <w:rFonts w:ascii="Times New Roman" w:eastAsia="Times New Roman" w:hAnsi="Times New Roman" w:cs="Times New Roman"/>
-          <w:sz w:val="24"/>
-          <w:szCs w:val="24"/>
-        </w:rPr>
-        <w:t>Class</w:t>
-      </w:r>
-      <w:proofErr w:type="spellEnd"/>
-      <w:r>
-        <w:rPr>
-          <w:rFonts w:ascii="Times New Roman" w:eastAsia="Times New Roman" w:hAnsi="Times New Roman" w:cs="Times New Roman"/>
-          <w:sz w:val="24"/>
-          <w:szCs w:val="24"/>
-        </w:rPr>
-        <w:t xml:space="preserve"> </w:t>
-      </w:r>
-      <w:proofErr w:type="spellStart"/>
-      <w:r>
-        <w:rPr>
-          <w:rFonts w:ascii="Times New Roman" w:eastAsia="Times New Roman" w:hAnsi="Times New Roman" w:cs="Times New Roman"/>
-          <w:sz w:val="24"/>
-          <w:szCs w:val="24"/>
-        </w:rPr>
-        <w:t>Practice</w:t>
-      </w:r>
-      <w:proofErr w:type="spellEnd"/>
-      <w:r>
-        <w:rPr>
-          <w:rFonts w:ascii="Times New Roman" w:eastAsia="Times New Roman" w:hAnsi="Times New Roman" w:cs="Times New Roman"/>
-          <w:sz w:val="24"/>
-          <w:szCs w:val="24"/>
-        </w:rPr>
-        <w:t xml:space="preserve"> </w:t>
-      </w:r>
-      <w:proofErr w:type="spellStart"/>
-      <w:r>
-        <w:rPr>
-          <w:rFonts w:ascii="Times New Roman" w:eastAsia="Times New Roman" w:hAnsi="Times New Roman" w:cs="Times New Roman"/>
-          <w:sz w:val="24"/>
-          <w:szCs w:val="24"/>
-        </w:rPr>
-        <w:t>Work</w:t>
-      </w:r>
-      <w:proofErr w:type="spellEnd"/>
+      <w:r>
+        <w:rPr>
+          <w:rFonts w:ascii="Times New Roman" w:eastAsia="Times New Roman" w:hAnsi="Times New Roman" w:cs="Times New Roman"/>
+          <w:sz w:val="24"/>
+          <w:szCs w:val="24"/>
+        </w:rPr>
+        <w:t>Class Practice Work</w:t>
+      </w:r>
       <w:r>
         <w:rPr>
           <w:rFonts w:ascii="Times New Roman" w:eastAsia="Times New Roman" w:hAnsi="Times New Roman" w:cs="Times New Roman"/>
@@ -11669,52 +9348,14 @@
         </w:rPr>
         <w:t xml:space="preserve"> </w:t>
       </w:r>
-      <w:proofErr w:type="spellStart"/>
-      <w:r>
-        <w:rPr>
-          <w:rFonts w:ascii="Times New Roman" w:eastAsia="Times New Roman" w:hAnsi="Times New Roman" w:cs="Times New Roman"/>
-          <w:sz w:val="24"/>
-          <w:szCs w:val="24"/>
-        </w:rPr>
-        <w:t>Self</w:t>
-      </w:r>
-      <w:proofErr w:type="spellEnd"/>
-      <w:r>
-        <w:rPr>
-          <w:rFonts w:ascii="Times New Roman" w:eastAsia="Times New Roman" w:hAnsi="Times New Roman" w:cs="Times New Roman"/>
-          <w:sz w:val="24"/>
-          <w:szCs w:val="24"/>
-        </w:rPr>
-        <w:t xml:space="preserve"> </w:t>
-      </w:r>
-      <w:proofErr w:type="spellStart"/>
-      <w:r>
-        <w:rPr>
-          <w:rFonts w:ascii="Times New Roman" w:eastAsia="Times New Roman" w:hAnsi="Times New Roman" w:cs="Times New Roman"/>
-          <w:sz w:val="24"/>
-          <w:szCs w:val="24"/>
-        </w:rPr>
-        <w:t>Practice</w:t>
-      </w:r>
-      <w:proofErr w:type="spellEnd"/>
-      <w:r>
-        <w:rPr>
-          <w:rFonts w:ascii="Times New Roman" w:eastAsia="Times New Roman" w:hAnsi="Times New Roman" w:cs="Times New Roman"/>
-          <w:sz w:val="24"/>
-          <w:szCs w:val="24"/>
-        </w:rPr>
-        <w:t xml:space="preserve"> </w:t>
-      </w:r>
-      <w:proofErr w:type="spellStart"/>
-      <w:r>
-        <w:rPr>
-          <w:rFonts w:ascii="Times New Roman" w:eastAsia="Times New Roman" w:hAnsi="Times New Roman" w:cs="Times New Roman"/>
-          <w:sz w:val="24"/>
-          <w:szCs w:val="24"/>
-        </w:rPr>
-        <w:t>Work</w:t>
-      </w:r>
-      <w:proofErr w:type="spellEnd"/>
+      <w:r>
+        <w:rPr>
+          <w:rFonts w:ascii="Times New Roman" w:eastAsia="Times New Roman" w:hAnsi="Times New Roman" w:cs="Times New Roman"/>
+          <w:sz w:val="24"/>
+          <w:szCs w:val="24"/>
+        </w:rPr>
+        <w:t>Self Practice Work</w:t>
+      </w:r>
       <w:r>
         <w:rPr>
           <w:rFonts w:ascii="Times New Roman" w:eastAsia="Times New Roman" w:hAnsi="Times New Roman" w:cs="Times New Roman"/>
@@ -13298,43 +10939,15 @@
           <w:sz w:val="24"/>
           <w:szCs w:val="24"/>
         </w:rPr>
-        <w:t xml:space="preserve">Дана поведінка програми відображає особливості роботи оператора </w:t>
-      </w:r>
-      <w:proofErr w:type="spellStart"/>
-      <w:r>
-        <w:rPr>
-          <w:rFonts w:ascii="Times New Roman" w:eastAsia="Times New Roman" w:hAnsi="Times New Roman" w:cs="Times New Roman"/>
-          <w:sz w:val="24"/>
-          <w:szCs w:val="24"/>
-        </w:rPr>
-        <w:t>інкременту</w:t>
-      </w:r>
-      <w:proofErr w:type="spellEnd"/>
-      <w:r>
-        <w:rPr>
-          <w:rFonts w:ascii="Times New Roman" w:eastAsia="Times New Roman" w:hAnsi="Times New Roman" w:cs="Times New Roman"/>
-          <w:sz w:val="24"/>
-          <w:szCs w:val="24"/>
-        </w:rPr>
-        <w:t xml:space="preserve"> та </w:t>
-      </w:r>
-      <w:proofErr w:type="spellStart"/>
-      <w:r>
-        <w:rPr>
-          <w:rFonts w:ascii="Times New Roman" w:eastAsia="Times New Roman" w:hAnsi="Times New Roman" w:cs="Times New Roman"/>
-          <w:sz w:val="24"/>
-          <w:szCs w:val="24"/>
-        </w:rPr>
-        <w:t>декременту</w:t>
-      </w:r>
-      <w:proofErr w:type="spellEnd"/>
-      <w:r>
-        <w:rPr>
-          <w:rFonts w:ascii="Times New Roman" w:eastAsia="Times New Roman" w:hAnsi="Times New Roman" w:cs="Times New Roman"/>
-          <w:sz w:val="24"/>
-          <w:szCs w:val="24"/>
-        </w:rPr>
-        <w:t>. Спочатку відбувається</w:t>
+        <w:t>Дана поведінка програми відображає особливості роботи оператора інкременту</w:t>
+      </w:r>
+      <w:r>
+        <w:rPr>
+          <w:rFonts w:ascii="Times New Roman" w:eastAsia="Times New Roman" w:hAnsi="Times New Roman" w:cs="Times New Roman"/>
+          <w:sz w:val="24"/>
+          <w:szCs w:val="24"/>
+        </w:rPr>
+        <w:t xml:space="preserve"> та декременту. Спочатку відбувається</w:t>
       </w:r>
       <w:r>
         <w:rPr>

</xml_diff>